<commit_message>
YOLO 문서, OpenCV 활용 YOLO 추가
</commit_message>
<xml_diff>
--- a/Document/ljh/YOLO.docx
+++ b/Document/ljh/YOLO.docx
@@ -3,11 +3,6 @@
 <w:document xmlns:ve="http://schemas.openxmlformats.org/markup-compatibility/2006" xmlns:o="urn:schemas-microsoft-com:office:office" xmlns:r="http://schemas.openxmlformats.org/officeDocument/2006/relationships" xmlns:m="http://schemas.openxmlformats.org/officeDocument/2006/math" xmlns:v="urn:schemas-microsoft-com:vml" xmlns:wp="http://schemas.openxmlformats.org/drawingml/2006/wordprocessingDrawing" xmlns:w10="urn:schemas-microsoft-com:office:word" xmlns:w="http://schemas.openxmlformats.org/wordprocessingml/2006/main" xmlns:wne="http://schemas.microsoft.com/office/word/2006/wordml">
   <w:body>
     <w:p>
-      <w:pPr>
-        <w:rPr>
-          <w:rFonts w:hint="eastAsia"/>
-        </w:rPr>
-      </w:pPr>
       <w:r>
         <w:rPr>
           <w:rFonts w:hint="eastAsia"/>
@@ -15,24 +10,19 @@
         <w:t>19/10/18 최초작성</w:t>
       </w:r>
     </w:p>
-    <w:p>
-      <w:pPr>
-        <w:rPr>
-          <w:rFonts w:hint="eastAsia"/>
-        </w:rPr>
-      </w:pPr>
-    </w:p>
-    <w:p>
-      <w:pPr>
-        <w:rPr>
-          <w:rFonts w:hint="eastAsia"/>
-        </w:rPr>
-      </w:pPr>
+    <w:p/>
+    <w:p>
       <w:r>
         <w:rPr>
           <w:rFonts w:hint="eastAsia"/>
         </w:rPr>
         <w:t>Object detecting</w:t>
+      </w:r>
+      <w:r>
+        <w:rPr>
+          <w:rFonts w:hint="eastAsia"/>
+        </w:rPr>
+        <w:t>(객체 검출)</w:t>
       </w:r>
     </w:p>
     <w:p>
@@ -43,9 +33,6 @@
           <w:numId w:val="3"/>
         </w:numPr>
         <w:ind w:leftChars="0"/>
-        <w:rPr>
-          <w:rFonts w:hint="eastAsia"/>
-        </w:rPr>
       </w:pPr>
       <w:r>
         <w:rPr>
@@ -58,9 +45,6 @@
       <w:pPr>
         <w:pStyle w:val="a3"/>
         <w:ind w:leftChars="0" w:left="760"/>
-        <w:rPr>
-          <w:rFonts w:hint="eastAsia"/>
-        </w:rPr>
       </w:pPr>
       <w:r>
         <w:rPr>
@@ -85,7 +69,7 @@
                     </pic:cNvPicPr>
                   </pic:nvPicPr>
                   <pic:blipFill>
-                    <a:blip r:embed="rId5"/>
+                    <a:blip r:embed="rId7"/>
                     <a:srcRect/>
                     <a:stretch>
                       <a:fillRect/>
@@ -118,9 +102,6 @@
       <w:pPr>
         <w:pStyle w:val="a3"/>
         <w:ind w:leftChars="0" w:left="760"/>
-        <w:rPr>
-          <w:rFonts w:hint="eastAsia"/>
-        </w:rPr>
       </w:pPr>
       <w:r>
         <w:rPr>
@@ -143,9 +124,6 @@
           <w:numId w:val="6"/>
         </w:numPr>
         <w:ind w:leftChars="0"/>
-        <w:rPr>
-          <w:rFonts w:hint="eastAsia"/>
-        </w:rPr>
       </w:pPr>
       <w:r>
         <w:rPr>
@@ -162,9 +140,6 @@
           <w:numId w:val="3"/>
         </w:numPr>
         <w:ind w:leftChars="0"/>
-        <w:rPr>
-          <w:rFonts w:hint="eastAsia"/>
-        </w:rPr>
       </w:pPr>
       <w:r>
         <w:rPr>
@@ -186,9 +161,6 @@
       <w:pPr>
         <w:pStyle w:val="a3"/>
         <w:ind w:leftChars="0" w:left="760"/>
-        <w:rPr>
-          <w:rFonts w:hint="eastAsia"/>
-        </w:rPr>
       </w:pPr>
       <w:r>
         <w:rPr>
@@ -213,7 +185,7 @@
                     </pic:cNvPicPr>
                   </pic:nvPicPr>
                   <pic:blipFill>
-                    <a:blip r:embed="rId6"/>
+                    <a:blip r:embed="rId8"/>
                     <a:srcRect/>
                     <a:stretch>
                       <a:fillRect/>
@@ -246,9 +218,6 @@
       <w:pPr>
         <w:pStyle w:val="a3"/>
         <w:ind w:leftChars="0" w:left="760"/>
-        <w:rPr>
-          <w:rFonts w:hint="eastAsia"/>
-        </w:rPr>
       </w:pPr>
       <w:r>
         <w:rPr>
@@ -261,9 +230,6 @@
       <w:pPr>
         <w:pStyle w:val="a3"/>
         <w:ind w:leftChars="0" w:left="760"/>
-        <w:rPr>
-          <w:rFonts w:hint="eastAsia"/>
-        </w:rPr>
       </w:pPr>
     </w:p>
     <w:p>
@@ -287,15 +253,12 @@
           <w:numId w:val="4"/>
         </w:numPr>
         <w:ind w:leftChars="0"/>
-        <w:rPr>
-          <w:rFonts w:hint="eastAsia"/>
-        </w:rPr>
-      </w:pPr>
-      <w:r>
-        <w:rPr>
-          <w:rFonts w:hint="eastAsia"/>
-        </w:rPr>
-        <w:t>기존 R-CNN 계열은 속도가 느림 (Region Proposal 된 수가 많음)</w:t>
+      </w:pPr>
+      <w:r>
+        <w:rPr>
+          <w:rFonts w:hint="eastAsia"/>
+        </w:rPr>
+        <w:t>객체 검출을 위해 고안된 DNN으로서, 테두리상자 조정(Bounding Box Coordinate)과 분류(Classification)를 동일 신경만 구조를 통해 동시에 실행하는 통합인식을 구현한 것이 특징.</w:t>
       </w:r>
     </w:p>
     <w:p>
@@ -306,15 +269,52 @@
           <w:numId w:val="4"/>
         </w:numPr>
         <w:ind w:leftChars="0"/>
-        <w:rPr>
-          <w:rFonts w:hint="eastAsia"/>
-        </w:rPr>
-      </w:pPr>
-      <w:r>
-        <w:rPr>
-          <w:rFonts w:hint="eastAsia"/>
-        </w:rPr>
-        <w:t>YOLO는 proposal 방식에 있어 grid 방식을 채택함.</w:t>
+      </w:pPr>
+      <w:r>
+        <w:rPr>
+          <w:rFonts w:hint="eastAsia"/>
+        </w:rPr>
+        <w:t>기존 R-CNN 계열은 속도가 느림 (Region Proposal 된 수가 많음)</w:t>
+      </w:r>
+    </w:p>
+    <w:p>
+      <w:pPr>
+        <w:pStyle w:val="a3"/>
+        <w:numPr>
+          <w:ilvl w:val="0"/>
+          <w:numId w:val="4"/>
+        </w:numPr>
+        <w:ind w:leftChars="0"/>
+      </w:pPr>
+      <w:r>
+        <w:rPr>
+          <w:rFonts w:hint="eastAsia"/>
+        </w:rPr>
+        <w:t xml:space="preserve">YOLO는 proposal 방식에 있어 </w:t>
+      </w:r>
+      <w:r>
+        <w:rPr>
+          <w:rFonts w:hint="eastAsia"/>
+        </w:rPr>
+        <w:t>그리드(</w:t>
+      </w:r>
+      <w:r>
+        <w:rPr>
+          <w:rFonts w:hint="eastAsia"/>
+        </w:rPr>
+        <w:t>grid</w:t>
+      </w:r>
+      <w:r>
+        <w:rPr>
+          <w:rFonts w:hint="eastAsia"/>
+        </w:rPr>
+        <w:t>)</w:t>
+      </w:r>
+      <w:r>
+        <w:rPr>
+          <w:rFonts w:hint="eastAsia"/>
+        </w:rPr>
+        <w:t xml:space="preserve"> 방식을 채택함.</w:t>
       </w:r>
     </w:p>
     <w:p>
@@ -339,7 +339,19 @@
         <w:rPr>
           <w:rFonts w:hint="eastAsia"/>
         </w:rPr>
-        <w:t xml:space="preserve"> - </w:t>
+        <w:t xml:space="preserve"> -</w:t>
+      </w:r>
+      <w:r>
+        <w:rPr>
+          <w:rFonts w:hint="eastAsia"/>
+        </w:rPr>
+        <w:t>&gt;</w:t>
+      </w:r>
+      <w:r>
+        <w:rPr>
+          <w:rFonts w:hint="eastAsia"/>
+        </w:rPr>
+        <w:t xml:space="preserve"> </w:t>
       </w:r>
       <w:r>
         <w:t>image를</w:t>
@@ -353,36 +365,292 @@
     </w:p>
     <w:p>
       <w:pPr>
+        <w:rPr>
+          <w:rFonts w:hint="eastAsia"/>
+        </w:rPr>
+      </w:pPr>
+    </w:p>
+    <w:p>
+      <w:pPr>
+        <w:rPr>
+          <w:rFonts w:hint="eastAsia"/>
+        </w:rPr>
+      </w:pPr>
+    </w:p>
+    <w:p>
+      <w:pPr>
+        <w:rPr>
+          <w:rFonts w:hint="eastAsia"/>
+        </w:rPr>
+      </w:pPr>
+    </w:p>
+    <w:p>
+      <w:pPr>
+        <w:rPr>
+          <w:rFonts w:hint="eastAsia"/>
+        </w:rPr>
+      </w:pPr>
+    </w:p>
+    <w:p/>
+    <w:p>
+      <w:pPr>
+        <w:rPr>
+          <w:rFonts w:hint="eastAsia"/>
+        </w:rPr>
+      </w:pPr>
+      <w:r>
+        <w:rPr>
+          <w:rFonts w:hint="eastAsia"/>
+        </w:rPr>
+        <w:lastRenderedPageBreak/>
+        <w:t>모델 정의 및 절차</w:t>
+      </w:r>
+    </w:p>
+    <w:p>
+      <w:pPr>
         <w:pStyle w:val="a3"/>
         <w:numPr>
           <w:ilvl w:val="0"/>
-          <w:numId w:val="4"/>
-        </w:numPr>
-        <w:ind w:leftChars="0"/>
-        <w:rPr>
-          <w:rFonts w:hint="eastAsia"/>
-        </w:rPr>
-      </w:pPr>
-      <w:r>
-        <w:rPr>
-          <w:rFonts w:hint="eastAsia"/>
-        </w:rPr>
-        <w:t>YOLO는 bounding box (네모 영역)와 class probability (어떤 물체일 확률)를 single regression 으로 간주하여 하나의 네트워크에서 진행하여 빠르다.</w:t>
+          <w:numId w:val="7"/>
+        </w:numPr>
+        <w:ind w:leftChars="0"/>
+        <w:rPr>
+          <w:rFonts w:hint="eastAsia"/>
+        </w:rPr>
+      </w:pPr>
+      <w:r>
+        <w:rPr>
+          <w:rFonts w:hint="eastAsia"/>
+        </w:rPr>
+        <w:t>이미지를 S x S 개의 그리드(grid)로 분할.</w:t>
+      </w:r>
+    </w:p>
+    <w:p>
+      <w:pPr>
+        <w:pStyle w:val="a3"/>
+        <w:numPr>
+          <w:ilvl w:val="0"/>
+          <w:numId w:val="7"/>
+        </w:numPr>
+        <w:ind w:leftChars="0"/>
+        <w:rPr>
+          <w:rFonts w:hint="eastAsia"/>
+        </w:rPr>
+      </w:pPr>
+      <w:r>
+        <w:rPr>
+          <w:rFonts w:hint="eastAsia"/>
+        </w:rPr>
+        <w:t xml:space="preserve">이미지 전체를 신경망에 넣고 특징 추출을 통해 예측 텐서(grid 별 Bounding box 정보, confidence score, class </w:t>
+      </w:r>
+      <w:r>
+        <w:t>probability</w:t>
+      </w:r>
+      <w:r>
+        <w:rPr>
+          <w:rFonts w:hint="eastAsia"/>
+        </w:rPr>
+        <w:t xml:space="preserve"> 포함)생성.</w:t>
+      </w:r>
+    </w:p>
+    <w:p>
+      <w:pPr>
+        <w:pStyle w:val="a3"/>
+        <w:numPr>
+          <w:ilvl w:val="1"/>
+          <w:numId w:val="7"/>
+        </w:numPr>
+        <w:ind w:leftChars="0"/>
+        <w:rPr>
+          <w:rFonts w:hint="eastAsia"/>
+        </w:rPr>
+      </w:pPr>
+      <w:r>
+        <w:rPr>
+          <w:rFonts w:hint="eastAsia"/>
+        </w:rPr>
+        <w:t>Confidence Score : 물체가 있을 확률 * 예측된 Bounding Box와 실제 Bounding Box의 IOU (IOU: Intersection Over Union, IOU = 교집합 / 합집합)</w:t>
+      </w:r>
+    </w:p>
+    <w:p>
+      <w:pPr>
+        <w:ind w:firstLine="760"/>
+        <w:rPr>
+          <w:rFonts w:hint="eastAsia"/>
+        </w:rPr>
+      </w:pPr>
+      <w:r>
+        <w:rPr>
+          <w:rFonts w:hint="eastAsia"/>
+          <w:noProof/>
+        </w:rPr>
+        <w:drawing>
+          <wp:inline distT="0" distB="0" distL="0" distR="0">
+            <wp:extent cx="3700145" cy="318770"/>
+            <wp:effectExtent l="19050" t="0" r="0" b="0"/>
+            <wp:docPr id="3" name="그림 4"/>
+            <wp:cNvGraphicFramePr>
+              <a:graphicFrameLocks xmlns:a="http://schemas.openxmlformats.org/drawingml/2006/main" noChangeAspect="1"/>
+            </wp:cNvGraphicFramePr>
+            <a:graphic xmlns:a="http://schemas.openxmlformats.org/drawingml/2006/main">
+              <a:graphicData uri="http://schemas.openxmlformats.org/drawingml/2006/picture">
+                <pic:pic xmlns:pic="http://schemas.openxmlformats.org/drawingml/2006/picture">
+                  <pic:nvPicPr>
+                    <pic:cNvPr id="0" name="Picture 4"/>
+                    <pic:cNvPicPr>
+                      <a:picLocks noChangeAspect="1" noChangeArrowheads="1"/>
+                    </pic:cNvPicPr>
+                  </pic:nvPicPr>
+                  <pic:blipFill>
+                    <a:blip r:embed="rId9"/>
+                    <a:srcRect/>
+                    <a:stretch>
+                      <a:fillRect/>
+                    </a:stretch>
+                  </pic:blipFill>
+                  <pic:spPr bwMode="auto">
+                    <a:xfrm>
+                      <a:off x="0" y="0"/>
+                      <a:ext cx="3700145" cy="318770"/>
+                    </a:xfrm>
+                    <a:prstGeom prst="rect">
+                      <a:avLst/>
+                    </a:prstGeom>
+                    <a:noFill/>
+                    <a:ln w="9525">
+                      <a:noFill/>
+                      <a:miter lim="800000"/>
+                      <a:headEnd/>
+                      <a:tailEnd/>
+                    </a:ln>
+                  </pic:spPr>
+                </pic:pic>
+              </a:graphicData>
+            </a:graphic>
+          </wp:inline>
+        </w:drawing>
+      </w:r>
+    </w:p>
+    <w:p>
+      <w:pPr>
+        <w:pStyle w:val="a3"/>
+        <w:numPr>
+          <w:ilvl w:val="1"/>
+          <w:numId w:val="7"/>
+        </w:numPr>
+        <w:ind w:leftChars="0"/>
+        <w:rPr>
+          <w:rFonts w:hint="eastAsia"/>
+        </w:rPr>
+      </w:pPr>
+      <w:r>
+        <w:rPr>
+          <w:rFonts w:hint="eastAsia"/>
+        </w:rPr>
+        <w:t xml:space="preserve">Class Probability : </w:t>
+      </w:r>
+      <w:r>
+        <w:rPr>
+          <w:rFonts w:hint="eastAsia"/>
+        </w:rPr>
+        <w:t>object가 각 class 일 확률</w:t>
+      </w:r>
+    </w:p>
+    <w:p>
+      <w:pPr>
+        <w:ind w:left="800"/>
+        <w:rPr>
+          <w:rFonts w:hint="eastAsia"/>
+        </w:rPr>
+      </w:pPr>
+      <w:r>
+        <w:rPr>
+          <w:rFonts w:hint="eastAsia"/>
+          <w:noProof/>
+        </w:rPr>
+        <w:drawing>
+          <wp:inline distT="0" distB="0" distL="0" distR="0">
+            <wp:extent cx="4305935" cy="255270"/>
+            <wp:effectExtent l="19050" t="0" r="0" b="0"/>
+            <wp:docPr id="5" name="그림 7"/>
+            <wp:cNvGraphicFramePr>
+              <a:graphicFrameLocks xmlns:a="http://schemas.openxmlformats.org/drawingml/2006/main" noChangeAspect="1"/>
+            </wp:cNvGraphicFramePr>
+            <a:graphic xmlns:a="http://schemas.openxmlformats.org/drawingml/2006/main">
+              <a:graphicData uri="http://schemas.openxmlformats.org/drawingml/2006/picture">
+                <pic:pic xmlns:pic="http://schemas.openxmlformats.org/drawingml/2006/picture">
+                  <pic:nvPicPr>
+                    <pic:cNvPr id="0" name="Picture 7"/>
+                    <pic:cNvPicPr>
+                      <a:picLocks noChangeAspect="1" noChangeArrowheads="1"/>
+                    </pic:cNvPicPr>
+                  </pic:nvPicPr>
+                  <pic:blipFill>
+                    <a:blip r:embed="rId10"/>
+                    <a:srcRect/>
+                    <a:stretch>
+                      <a:fillRect/>
+                    </a:stretch>
+                  </pic:blipFill>
+                  <pic:spPr bwMode="auto">
+                    <a:xfrm>
+                      <a:off x="0" y="0"/>
+                      <a:ext cx="4305935" cy="255270"/>
+                    </a:xfrm>
+                    <a:prstGeom prst="rect">
+                      <a:avLst/>
+                    </a:prstGeom>
+                    <a:noFill/>
+                    <a:ln w="9525">
+                      <a:noFill/>
+                      <a:miter lim="800000"/>
+                      <a:headEnd/>
+                      <a:tailEnd/>
+                    </a:ln>
+                  </pic:spPr>
+                </pic:pic>
+              </a:graphicData>
+            </a:graphic>
+          </wp:inline>
+        </w:drawing>
+      </w:r>
+    </w:p>
+    <w:p>
+      <w:pPr>
+        <w:ind w:left="800"/>
+        <w:rPr>
+          <w:rFonts w:hint="eastAsia"/>
+        </w:rPr>
+      </w:pPr>
+    </w:p>
+    <w:p>
+      <w:pPr>
+        <w:pStyle w:val="a3"/>
+        <w:numPr>
+          <w:ilvl w:val="0"/>
+          <w:numId w:val="7"/>
+        </w:numPr>
+        <w:ind w:leftChars="0"/>
+        <w:rPr>
+          <w:rFonts w:hint="eastAsia"/>
+        </w:rPr>
+      </w:pPr>
+      <w:r>
+        <w:rPr>
+          <w:rFonts w:hint="eastAsia"/>
+        </w:rPr>
+        <w:t>grid 별 예측 정보를 바탕으로 Bounding box 조정 및 classification 수행</w:t>
       </w:r>
     </w:p>
     <w:p>
       <w:pPr>
         <w:ind w:left="400"/>
-        <w:rPr>
-          <w:rFonts w:hint="eastAsia"/>
-        </w:rPr>
       </w:pPr>
       <w:r>
         <w:rPr>
           <w:rFonts w:hint="eastAsia"/>
           <w:noProof/>
         </w:rPr>
-        <w:lastRenderedPageBreak/>
         <w:drawing>
           <wp:inline distT="0" distB="0" distL="0" distR="0">
             <wp:extent cx="5731510" cy="3721754"/>
@@ -401,7 +669,7 @@
                     </pic:cNvPicPr>
                   </pic:nvPicPr>
                   <pic:blipFill>
-                    <a:blip r:embed="rId7"/>
+                    <a:blip r:embed="rId11"/>
                     <a:srcRect/>
                     <a:stretch>
                       <a:fillRect/>
@@ -438,9 +706,6 @@
           <w:numId w:val="4"/>
         </w:numPr>
         <w:ind w:leftChars="0"/>
-        <w:rPr>
-          <w:rFonts w:hint="eastAsia"/>
-        </w:rPr>
       </w:pPr>
       <w:r>
         <w:rPr>
@@ -469,15 +734,24 @@
           <w:numId w:val="4"/>
         </w:numPr>
         <w:ind w:leftChars="0"/>
-        <w:rPr>
-          <w:rFonts w:hint="eastAsia"/>
-        </w:rPr>
-      </w:pPr>
-      <w:r>
-        <w:rPr>
-          <w:rFonts w:hint="eastAsia"/>
-        </w:rPr>
-        <w:t>중간의 이미지 2개가 YOLO network 출력의 결과물이다. 위의 이미지가 각 cell 당 예측한 bounding box이며 object가 있을 확률(confidence score)이 높은 것은 굵게 표현되었다. 각 cell당 예측하는 bounding box의 개수</w:t>
+      </w:pPr>
+      <w:r>
+        <w:rPr>
+          <w:rFonts w:hint="eastAsia"/>
+        </w:rPr>
+        <w:t>중간의 이미지 2개</w:t>
+      </w:r>
+      <w:r>
+        <w:rPr>
+          <w:rFonts w:hint="eastAsia"/>
+        </w:rPr>
+        <w:t>를 합한것이</w:t>
+      </w:r>
+      <w:r>
+        <w:rPr>
+          <w:rFonts w:hint="eastAsia"/>
+        </w:rPr>
+        <w:t xml:space="preserve"> YOLO network 출력의 결과물이다. 위의 이미지가 각 cell 당 예측한 bounding box이며 object가 있을 확률(confidence score)이 높은 것은 굵게 표현되었다. 각 cell당 예측하는 bounding box의 개수</w:t>
       </w:r>
       <w:r>
         <w:rPr>
@@ -489,35 +763,18 @@
         <w:rPr>
           <w:rFonts w:hint="eastAsia"/>
         </w:rPr>
-        <w:t>는 2개이다</w:t>
-      </w:r>
-      <w:proofErr w:type="gramStart"/>
-      <w:r>
-        <w:rPr>
-          <w:rFonts w:hint="eastAsia"/>
-        </w:rPr>
-        <w:t>.</w:t>
-      </w:r>
-      <w:r>
-        <w:rPr>
-          <w:rFonts w:hint="eastAsia"/>
-        </w:rPr>
-        <w:t>(</w:t>
-      </w:r>
-      <w:proofErr w:type="gramEnd"/>
-      <w:r>
-        <w:rPr>
-          <w:rFonts w:hint="eastAsia"/>
-        </w:rPr>
-        <w:t>YOLOv1 case)</w:t>
+        <w:t>는 2개이다.</w:t>
+      </w:r>
+      <w:r>
+        <w:rPr>
+          <w:rFonts w:hint="eastAsia"/>
+        </w:rPr>
+        <w:t>(YOLOv1 case)</w:t>
       </w:r>
     </w:p>
     <w:p>
       <w:pPr>
         <w:ind w:left="760"/>
-        <w:rPr>
-          <w:rFonts w:hint="eastAsia"/>
-        </w:rPr>
       </w:pPr>
       <w:r>
         <w:rPr>
@@ -572,6 +829,38 @@
           <w:rFonts w:hint="eastAsia"/>
         </w:rPr>
       </w:pPr>
+    </w:p>
+    <w:p>
+      <w:pPr>
+        <w:rPr>
+          <w:rFonts w:hint="eastAsia"/>
+        </w:rPr>
+      </w:pPr>
+    </w:p>
+    <w:p>
+      <w:pPr>
+        <w:rPr>
+          <w:rFonts w:hint="eastAsia"/>
+        </w:rPr>
+      </w:pPr>
+    </w:p>
+    <w:p>
+      <w:pPr>
+        <w:rPr>
+          <w:rFonts w:hint="eastAsia"/>
+        </w:rPr>
+      </w:pPr>
+    </w:p>
+    <w:p>
+      <w:r>
+        <w:rPr>
+          <w:rFonts w:hint="eastAsia"/>
+        </w:rPr>
+        <w:lastRenderedPageBreak/>
+        <w:t>YOLO 네트워크 구조</w:t>
+      </w:r>
+    </w:p>
+    <w:p>
       <w:r>
         <w:rPr>
           <w:noProof/>
@@ -594,7 +883,7 @@
                     </pic:cNvPicPr>
                   </pic:nvPicPr>
                   <pic:blipFill>
-                    <a:blip r:embed="rId8"/>
+                    <a:blip r:embed="rId12"/>
                     <a:srcRect/>
                     <a:stretch>
                       <a:fillRect/>
@@ -657,35 +946,38 @@
         <w:rPr>
           <w:rFonts w:hint="eastAsia"/>
         </w:rPr>
-        <w:t xml:space="preserve"> layer를 거쳐 reshape를 통해 7 x 7 x 30의 출력을 갖는다.</w:t>
-      </w:r>
-    </w:p>
-    <w:p>
-      <w:pPr>
-        <w:ind w:firstLine="760"/>
-        <w:rPr>
-          <w:rFonts w:hint="eastAsia"/>
-        </w:rPr>
-      </w:pPr>
-      <w:r>
-        <w:rPr>
-          <w:rFonts w:hint="eastAsia"/>
-        </w:rPr>
-        <w:t xml:space="preserve">shape -&gt; S x S x (5 x B + C), S x </w:t>
-      </w:r>
-      <w:proofErr w:type="gramStart"/>
-      <w:r>
-        <w:rPr>
-          <w:rFonts w:hint="eastAsia"/>
-        </w:rPr>
-        <w:t>S :</w:t>
-      </w:r>
-      <w:proofErr w:type="gramEnd"/>
-      <w:r>
-        <w:rPr>
-          <w:rFonts w:hint="eastAsia"/>
-        </w:rPr>
-        <w:t xml:space="preserve"> grid, B : Bounding Box 수, C : Class </w:t>
+        <w:t xml:space="preserve"> layer를 거쳐 reshape를 통해 7 x 7 x 30의 출력</w:t>
+      </w:r>
+      <w:r>
+        <w:rPr>
+          <w:rFonts w:hint="eastAsia"/>
+        </w:rPr>
+        <w:t>(예측 텐서)</w:t>
+      </w:r>
+      <w:r>
+        <w:rPr>
+          <w:rFonts w:hint="eastAsia"/>
+        </w:rPr>
+        <w:t>을 갖는다.</w:t>
+      </w:r>
+    </w:p>
+    <w:p>
+      <w:pPr>
+        <w:pStyle w:val="a3"/>
+        <w:numPr>
+          <w:ilvl w:val="1"/>
+          <w:numId w:val="4"/>
+        </w:numPr>
+        <w:ind w:leftChars="0"/>
+        <w:rPr>
+          <w:rFonts w:hint="eastAsia"/>
+        </w:rPr>
+      </w:pPr>
+      <w:r>
+        <w:rPr>
+          <w:rFonts w:hint="eastAsia"/>
+        </w:rPr>
+        <w:t xml:space="preserve">shape -&gt; S x S x (5 x B + C), S x S : grid, B : Bounding Box 수, C : Class </w:t>
       </w:r>
       <w:r>
         <w:rPr>
@@ -710,6 +1002,22 @@
         <w:rPr>
           <w:rFonts w:hint="eastAsia"/>
         </w:rPr>
+        <w:t>예측텐서의 값을 바탕으로 값을 조정해서 학습 -&gt; 비용함수를 사용. (뒤에 내용 나옴)</w:t>
+      </w:r>
+    </w:p>
+    <w:p>
+      <w:pPr>
+        <w:pStyle w:val="a3"/>
+        <w:numPr>
+          <w:ilvl w:val="0"/>
+          <w:numId w:val="4"/>
+        </w:numPr>
+        <w:ind w:leftChars="0"/>
+      </w:pPr>
+      <w:r>
+        <w:rPr>
+          <w:rFonts w:hint="eastAsia"/>
+        </w:rPr>
         <w:t>각 cell에 30개 채널에 정보는 2개의 Bounding Box에 대한 정보와 각 class에 대한 정보가 있다.</w:t>
       </w:r>
     </w:p>
@@ -721,23 +1029,12 @@
           <w:numId w:val="4"/>
         </w:numPr>
         <w:ind w:leftChars="0"/>
-        <w:rPr>
-          <w:rFonts w:hint="eastAsia"/>
-        </w:rPr>
-      </w:pPr>
-      <w:proofErr w:type="spellStart"/>
-      <w:r>
-        <w:rPr>
-          <w:rFonts w:hint="eastAsia"/>
-        </w:rPr>
-        <w:t>BoundBox</w:t>
-      </w:r>
-      <w:proofErr w:type="spellEnd"/>
-      <w:r>
-        <w:rPr>
-          <w:rFonts w:hint="eastAsia"/>
-        </w:rPr>
-        <w:t xml:space="preserve"> 정보 </w:t>
+      </w:pPr>
+      <w:r>
+        <w:rPr>
+          <w:rFonts w:hint="eastAsia"/>
+        </w:rPr>
+        <w:t xml:space="preserve">각 cell의 정보 </w:t>
       </w:r>
       <w:r>
         <w:t>–</w:t>
@@ -746,105 +1043,29 @@
         <w:rPr>
           <w:rFonts w:hint="eastAsia"/>
         </w:rPr>
-        <w:t xml:space="preserve"> 1. </w:t>
-      </w:r>
-      <w:proofErr w:type="spellStart"/>
-      <w:r>
-        <w:rPr>
-          <w:rFonts w:hint="eastAsia"/>
-        </w:rPr>
-        <w:t>Bbox</w:t>
-      </w:r>
-      <w:proofErr w:type="spellEnd"/>
-      <w:r>
-        <w:rPr>
-          <w:rFonts w:hint="eastAsia"/>
-        </w:rPr>
-        <w:t>에 object가 있을 확률(confidence)</w:t>
+        <w:t xml:space="preserve"> 1. Bbox에 object가 있을 확률(confidence)</w:t>
       </w:r>
     </w:p>
     <w:p>
       <w:pPr>
         <w:ind w:left="2400"/>
-        <w:rPr>
-          <w:rFonts w:hint="eastAsia"/>
-        </w:rPr>
-      </w:pPr>
-      <w:r>
-        <w:rPr>
-          <w:rFonts w:hint="eastAsia"/>
-        </w:rPr>
-        <w:t xml:space="preserve">     </w:t>
-      </w:r>
-      <w:proofErr w:type="gramStart"/>
-      <w:r>
-        <w:rPr>
-          <w:rFonts w:hint="eastAsia"/>
-        </w:rPr>
-        <w:t>2~3.</w:t>
-      </w:r>
-      <w:proofErr w:type="gramEnd"/>
-      <w:r>
-        <w:rPr>
-          <w:rFonts w:hint="eastAsia"/>
-        </w:rPr>
-        <w:t xml:space="preserve"> </w:t>
-      </w:r>
-      <w:proofErr w:type="spellStart"/>
-      <w:r>
-        <w:rPr>
-          <w:rFonts w:hint="eastAsia"/>
-        </w:rPr>
-        <w:t>Bbox</w:t>
-      </w:r>
-      <w:proofErr w:type="spellEnd"/>
-      <w:r>
-        <w:rPr>
-          <w:rFonts w:hint="eastAsia"/>
-        </w:rPr>
-        <w:t>의 중심점 좌표(해당 cell의 중심에 대해 0~1값을 가짐)</w:t>
+      </w:pPr>
+      <w:r>
+        <w:rPr>
+          <w:rFonts w:hint="eastAsia"/>
+        </w:rPr>
+        <w:t xml:space="preserve">    2~3. Bbox의 중심점 좌표(해당 cell의 중심에 대해 0~1값을 가짐)</w:t>
       </w:r>
     </w:p>
     <w:p>
       <w:pPr>
         <w:ind w:left="2400"/>
-        <w:rPr>
-          <w:rFonts w:hint="eastAsia"/>
-        </w:rPr>
-      </w:pPr>
-      <w:r>
-        <w:rPr>
-          <w:rFonts w:hint="eastAsia"/>
-        </w:rPr>
-        <w:t xml:space="preserve">     4~5. </w:t>
-      </w:r>
-      <w:proofErr w:type="spellStart"/>
-      <w:r>
-        <w:rPr>
-          <w:rFonts w:hint="eastAsia"/>
-        </w:rPr>
-        <w:t>Bbox</w:t>
-      </w:r>
-      <w:proofErr w:type="spellEnd"/>
-      <w:r>
-        <w:rPr>
-          <w:rFonts w:hint="eastAsia"/>
-        </w:rPr>
-        <w:t xml:space="preserve">의 가로 </w:t>
-      </w:r>
-      <w:proofErr w:type="spellStart"/>
-      <w:r>
-        <w:rPr>
-          <w:rFonts w:hint="eastAsia"/>
-        </w:rPr>
-        <w:t>세로값</w:t>
-      </w:r>
-      <w:proofErr w:type="spellEnd"/>
-      <w:r>
-        <w:rPr>
-          <w:rFonts w:hint="eastAsia"/>
-        </w:rPr>
-        <w:t>(전체 image 크기에 대해 0~1값을 가짐)</w:t>
+      </w:pPr>
+      <w:r>
+        <w:rPr>
+          <w:rFonts w:hint="eastAsia"/>
+        </w:rPr>
+        <w:t xml:space="preserve">    4~5. Bbox의 가로 세로값(전체 image 크기에 대해 0~1값을 가짐)</w:t>
       </w:r>
     </w:p>
     <w:p>
@@ -870,7 +1091,7 @@
           <w:rFonts w:hint="eastAsia"/>
         </w:rPr>
         <w:tab/>
-        <w:t xml:space="preserve">     11~30. 각 class의 </w:t>
+        <w:t xml:space="preserve">    11~30. 각 class의 </w:t>
       </w:r>
       <w:r>
         <w:t>probability</w:t>
@@ -878,15 +1099,25 @@
     </w:p>
     <w:p>
       <w:pPr>
-        <w:rPr>
-          <w:rFonts w:hint="eastAsia"/>
-        </w:rPr>
-      </w:pPr>
+        <w:pStyle w:val="a3"/>
+        <w:numPr>
+          <w:ilvl w:val="0"/>
+          <w:numId w:val="4"/>
+        </w:numPr>
+        <w:ind w:leftChars="0"/>
+      </w:pPr>
+      <w:r>
+        <w:rPr>
+          <w:rFonts w:hint="eastAsia"/>
+        </w:rPr>
+        <w:t>학습을 통해 적절한 Bounding box들을 찾았다고 하면</w:t>
+      </w:r>
+    </w:p>
+    <w:p>
       <w:r>
         <w:rPr>
           <w:noProof/>
         </w:rPr>
-        <w:lastRenderedPageBreak/>
         <w:drawing>
           <wp:inline distT="0" distB="0" distL="0" distR="0">
             <wp:extent cx="5731510" cy="4567134"/>
@@ -905,7 +1136,7 @@
                     </pic:cNvPicPr>
                   </pic:nvPicPr>
                   <pic:blipFill>
-                    <a:blip r:embed="rId9"/>
+                    <a:blip r:embed="rId13"/>
                     <a:srcRect/>
                     <a:stretch>
                       <a:fillRect/>
@@ -942,51 +1173,16 @@
           <w:numId w:val="4"/>
         </w:numPr>
         <w:ind w:leftChars="0"/>
-        <w:rPr>
-          <w:rFonts w:hint="eastAsia"/>
-        </w:rPr>
-      </w:pPr>
-      <w:r>
-        <w:rPr>
-          <w:rFonts w:hint="eastAsia"/>
-        </w:rPr>
-        <w:t xml:space="preserve">각 grid cell의 채널에는 2개의 예측된 </w:t>
-      </w:r>
-      <w:proofErr w:type="spellStart"/>
-      <w:r>
-        <w:rPr>
-          <w:rFonts w:hint="eastAsia"/>
-        </w:rPr>
-        <w:t>Bbox</w:t>
-      </w:r>
-      <w:proofErr w:type="spellEnd"/>
-      <w:r>
-        <w:rPr>
-          <w:rFonts w:hint="eastAsia"/>
-        </w:rPr>
-        <w:t xml:space="preserve">가 있고 그 Bbox에 object가 존재할 confidence와 각 class의 probability를 곱하면 2x7x7= 98개의 </w:t>
-      </w:r>
-      <w:proofErr w:type="spellStart"/>
-      <w:r>
-        <w:rPr>
-          <w:rFonts w:hint="eastAsia"/>
-        </w:rPr>
-        <w:t>Bbox</w:t>
-      </w:r>
-      <w:proofErr w:type="spellEnd"/>
-      <w:r>
-        <w:rPr>
-          <w:rFonts w:hint="eastAsia"/>
-        </w:rPr>
-        <w:t>에 대한 class별 확률이 나오게 된다.</w:t>
-      </w:r>
-    </w:p>
-    <w:p>
-      <w:pPr>
-        <w:rPr>
-          <w:rFonts w:hint="eastAsia"/>
-        </w:rPr>
-      </w:pPr>
+      </w:pPr>
+      <w:r>
+        <w:rPr>
+          <w:rFonts w:hint="eastAsia"/>
+        </w:rPr>
+        <w:lastRenderedPageBreak/>
+        <w:t>각 grid cell의 채널에는 2개의 예측된 Bbox가 있고 그 Bbox에 object가 존재할 confidence와 각 class의 probability를 곱하면 2x7x7= 98개의 Bbox에 대한 class별 확률이 나오게 된다.</w:t>
+      </w:r>
+    </w:p>
+    <w:p>
       <w:r>
         <w:rPr>
           <w:rFonts w:hint="eastAsia"/>
@@ -1010,7 +1206,7 @@
                     </pic:cNvPicPr>
                   </pic:nvPicPr>
                   <pic:blipFill>
-                    <a:blip r:embed="rId10"/>
+                    <a:blip r:embed="rId14"/>
                     <a:srcRect/>
                     <a:stretch>
                       <a:fillRect/>
@@ -1047,9 +1243,6 @@
           <w:numId w:val="4"/>
         </w:numPr>
         <w:ind w:leftChars="0"/>
-        <w:rPr>
-          <w:rFonts w:hint="eastAsia"/>
-        </w:rPr>
       </w:pPr>
       <w:r>
         <w:rPr>
@@ -1066,9 +1259,6 @@
           <w:numId w:val="4"/>
         </w:numPr>
         <w:ind w:leftChars="0"/>
-        <w:rPr>
-          <w:rFonts w:hint="eastAsia"/>
-        </w:rPr>
       </w:pPr>
       <w:r>
         <w:rPr>
@@ -1085,9 +1275,6 @@
           <w:numId w:val="4"/>
         </w:numPr>
         <w:ind w:leftChars="0"/>
-        <w:rPr>
-          <w:rFonts w:hint="eastAsia"/>
-        </w:rPr>
       </w:pPr>
       <w:r>
         <w:rPr>
@@ -1113,29 +1300,24 @@
           <w:numId w:val="4"/>
         </w:numPr>
         <w:ind w:leftChars="0"/>
-        <w:rPr>
-          <w:rFonts w:hint="eastAsia"/>
-        </w:rPr>
-      </w:pPr>
-      <w:r>
-        <w:rPr>
-          <w:rFonts w:hint="eastAsia"/>
-        </w:rPr>
-        <w:t xml:space="preserve">NMS 알고리즘은 </w:t>
-      </w:r>
-      <w:proofErr w:type="spellStart"/>
-      <w:r>
-        <w:rPr>
-          <w:rFonts w:hint="eastAsia"/>
-        </w:rPr>
-        <w:t>Bbox</w:t>
-      </w:r>
-      <w:proofErr w:type="spellEnd"/>
-      <w:r>
-        <w:rPr>
-          <w:rFonts w:hint="eastAsia"/>
-        </w:rPr>
-        <w:t>가 일정치(0.5) 이상 겹쳐있을 때 최대값을 갖는 하나만 남기는 것.</w:t>
+      </w:pPr>
+      <w:r>
+        <w:rPr>
+          <w:rFonts w:hint="eastAsia"/>
+        </w:rPr>
+        <w:t>NMS 알고리즘은 Bbox가 일정치(</w:t>
+      </w:r>
+      <w:r>
+        <w:rPr>
+          <w:rFonts w:hint="eastAsia"/>
+        </w:rPr>
+        <w:t xml:space="preserve">threshold, </w:t>
+      </w:r>
+      <w:r>
+        <w:rPr>
+          <w:rFonts w:hint="eastAsia"/>
+        </w:rPr>
+        <w:t>0.5) 이상 겹쳐있을 때 최대값을 갖는 하나만 남기는 것.</w:t>
       </w:r>
     </w:p>
     <w:p>
@@ -1146,15 +1328,11 @@
           <w:numId w:val="4"/>
         </w:numPr>
         <w:ind w:leftChars="0"/>
-        <w:rPr>
-          <w:rFonts w:hint="eastAsia"/>
-        </w:rPr>
-      </w:pPr>
-      <w:r>
-        <w:rPr>
-          <w:rFonts w:hint="eastAsia"/>
-        </w:rPr>
-        <w:lastRenderedPageBreak/>
+      </w:pPr>
+      <w:r>
+        <w:rPr>
+          <w:rFonts w:hint="eastAsia"/>
+        </w:rPr>
         <w:t>NMS 에서는 0.5 이상 겹치지 않으면 또 다른 object가 있을 수 있다고 판단하고 삭제하지 않는다.</w:t>
       </w:r>
     </w:p>
@@ -1166,9 +1344,6 @@
           <w:numId w:val="4"/>
         </w:numPr>
         <w:ind w:leftChars="0"/>
-        <w:rPr>
-          <w:rFonts w:hint="eastAsia"/>
-        </w:rPr>
       </w:pPr>
       <w:r>
         <w:rPr>
@@ -1180,14 +1355,12 @@
     <w:p>
       <w:pPr>
         <w:ind w:left="400"/>
-        <w:rPr>
-          <w:rFonts w:hint="eastAsia"/>
-        </w:rPr>
       </w:pPr>
       <w:r>
         <w:rPr>
           <w:noProof/>
         </w:rPr>
+        <w:lastRenderedPageBreak/>
         <w:drawing>
           <wp:inline distT="0" distB="0" distL="0" distR="0">
             <wp:extent cx="4276360" cy="6347637"/>
@@ -1206,7 +1379,7 @@
                     </pic:cNvPicPr>
                   </pic:nvPicPr>
                   <pic:blipFill>
-                    <a:blip r:embed="rId11"/>
+                    <a:blip r:embed="rId15"/>
                     <a:srcRect/>
                     <a:stretch>
                       <a:fillRect/>
@@ -1215,7 +1388,7 @@
                   <pic:spPr bwMode="auto">
                     <a:xfrm>
                       <a:off x="0" y="0"/>
-                      <a:ext cx="4277280" cy="6349003"/>
+                      <a:ext cx="4276360" cy="6347637"/>
                     </a:xfrm>
                     <a:prstGeom prst="rect">
                       <a:avLst/>
@@ -1243,57 +1416,12 @@
           <w:numId w:val="4"/>
         </w:numPr>
         <w:ind w:leftChars="0"/>
-        <w:rPr>
-          <w:rFonts w:hint="eastAsia"/>
-        </w:rPr>
-      </w:pPr>
-      <w:r>
-        <w:rPr>
-          <w:rFonts w:hint="eastAsia"/>
-        </w:rPr>
-        <w:t xml:space="preserve">각 </w:t>
-      </w:r>
-      <w:proofErr w:type="spellStart"/>
-      <w:r>
-        <w:rPr>
-          <w:rFonts w:hint="eastAsia"/>
-        </w:rPr>
-        <w:t>Bbox</w:t>
-      </w:r>
-      <w:proofErr w:type="spellEnd"/>
-      <w:r>
-        <w:rPr>
-          <w:rFonts w:hint="eastAsia"/>
-        </w:rPr>
-        <w:t>에 대해 class 및 score</w:t>
-      </w:r>
-      <w:proofErr w:type="spellStart"/>
-      <w:r>
-        <w:rPr>
-          <w:rFonts w:hint="eastAsia"/>
-        </w:rPr>
-        <w:t>를</w:t>
-      </w:r>
-      <w:proofErr w:type="spellEnd"/>
-      <w:r>
-        <w:rPr>
-          <w:rFonts w:hint="eastAsia"/>
-        </w:rPr>
-        <w:t xml:space="preserve"> 정의한다. class는 가장 높은 score의 index이며 score는 가장 높은 score값이 된다. 그리고 score값이 0이라면 </w:t>
-      </w:r>
-      <w:proofErr w:type="spellStart"/>
-      <w:r>
-        <w:rPr>
-          <w:rFonts w:hint="eastAsia"/>
-        </w:rPr>
-        <w:t>Bbox를</w:t>
-      </w:r>
-      <w:proofErr w:type="spellEnd"/>
-      <w:r>
-        <w:rPr>
-          <w:rFonts w:hint="eastAsia"/>
-        </w:rPr>
-        <w:t xml:space="preserve"> 그리지 않는다.</w:t>
+      </w:pPr>
+      <w:r>
+        <w:rPr>
+          <w:rFonts w:hint="eastAsia"/>
+        </w:rPr>
+        <w:t>각 Bbox에 대해 class 및 score를 정의한다. class는 가장 높은 score의 index이며 score는 가장 높은 score값이 된다. 그리고 score값이 0이라면 Bbox를 그리지 않는다.</w:t>
       </w:r>
     </w:p>
     <w:p>
@@ -1304,15 +1432,42 @@
           <w:numId w:val="4"/>
         </w:numPr>
         <w:ind w:leftChars="0"/>
-        <w:rPr>
-          <w:rFonts w:hint="eastAsia"/>
-        </w:rPr>
-      </w:pPr>
-      <w:r>
-        <w:rPr>
-          <w:rFonts w:hint="eastAsia"/>
-        </w:rPr>
-        <w:t>그리고 결과값(score)값이 0.5 이하이면 지워진다고 하는 글도 있음.</w:t>
+      </w:pPr>
+      <w:r>
+        <w:rPr>
+          <w:rFonts w:hint="eastAsia"/>
+        </w:rPr>
+        <w:t xml:space="preserve">그리고 결과값(score)값이 </w:t>
+      </w:r>
+      <w:r>
+        <w:rPr>
+          <w:rFonts w:hint="eastAsia"/>
+        </w:rPr>
+        <w:t>threshold값 이하(</w:t>
+      </w:r>
+      <w:r>
+        <w:rPr>
+          <w:rFonts w:hint="eastAsia"/>
+        </w:rPr>
+        <w:t>0.5</w:t>
+      </w:r>
+      <w:r>
+        <w:rPr>
+          <w:rFonts w:hint="eastAsia"/>
+        </w:rPr>
+        <w:t>)</w:t>
+      </w:r>
+      <w:r>
+        <w:rPr>
+          <w:rFonts w:hint="eastAsia"/>
+        </w:rPr>
+        <w:t xml:space="preserve"> 이면 지워</w:t>
+      </w:r>
+      <w:r>
+        <w:rPr>
+          <w:rFonts w:hint="eastAsia"/>
+        </w:rPr>
+        <w:t>짐.</w:t>
       </w:r>
     </w:p>
     <w:p>
@@ -1323,29 +1478,12 @@
           <w:numId w:val="4"/>
         </w:numPr>
         <w:ind w:leftChars="0"/>
-        <w:rPr>
-          <w:rFonts w:hint="eastAsia"/>
-        </w:rPr>
-      </w:pPr>
-      <w:r>
-        <w:rPr>
-          <w:rFonts w:hint="eastAsia"/>
-        </w:rPr>
-        <w:t xml:space="preserve">위 과정을 모든 </w:t>
-      </w:r>
-      <w:proofErr w:type="spellStart"/>
-      <w:r>
-        <w:rPr>
-          <w:rFonts w:hint="eastAsia"/>
-        </w:rPr>
-        <w:t>Bbox</w:t>
-      </w:r>
-      <w:proofErr w:type="spellEnd"/>
-      <w:r>
-        <w:rPr>
-          <w:rFonts w:hint="eastAsia"/>
-        </w:rPr>
-        <w:t>에 대해 수행한다.</w:t>
+      </w:pPr>
+      <w:r>
+        <w:rPr>
+          <w:rFonts w:hint="eastAsia"/>
+        </w:rPr>
+        <w:t>위 과정을 모든 Bbox에 대해 수행한다.</w:t>
       </w:r>
     </w:p>
     <w:p>
@@ -1356,26 +1494,689 @@
           <w:numId w:val="4"/>
         </w:numPr>
         <w:ind w:leftChars="0"/>
-      </w:pPr>
-      <w:r>
-        <w:rPr>
-          <w:rFonts w:hint="eastAsia"/>
-        </w:rPr>
-        <w:t xml:space="preserve">최종적으로 object가 </w:t>
-      </w:r>
-      <w:proofErr w:type="spellStart"/>
-      <w:r>
-        <w:rPr>
-          <w:rFonts w:hint="eastAsia"/>
-        </w:rPr>
-        <w:t>있을거다</w:t>
-      </w:r>
-      <w:proofErr w:type="spellEnd"/>
-      <w:r>
-        <w:rPr>
-          <w:rFonts w:hint="eastAsia"/>
-        </w:rPr>
-        <w:t xml:space="preserve"> 라고 추측한 Bbox만이 그려진다.</w:t>
+        <w:rPr>
+          <w:rFonts w:hint="eastAsia"/>
+        </w:rPr>
+      </w:pPr>
+      <w:r>
+        <w:rPr>
+          <w:rFonts w:hint="eastAsia"/>
+        </w:rPr>
+        <w:t>최종적으로 object가 있을거다 라고 추측한 Bbox만이 그려진다.</w:t>
+      </w:r>
+    </w:p>
+    <w:p>
+      <w:pPr>
+        <w:rPr>
+          <w:rFonts w:hint="eastAsia"/>
+        </w:rPr>
+      </w:pPr>
+    </w:p>
+    <w:p>
+      <w:pPr>
+        <w:rPr>
+          <w:rFonts w:hint="eastAsia"/>
+        </w:rPr>
+      </w:pPr>
+    </w:p>
+    <w:p>
+      <w:pPr>
+        <w:rPr>
+          <w:rFonts w:hint="eastAsia"/>
+        </w:rPr>
+      </w:pPr>
+    </w:p>
+    <w:p>
+      <w:pPr>
+        <w:rPr>
+          <w:rFonts w:hint="eastAsia"/>
+        </w:rPr>
+      </w:pPr>
+    </w:p>
+    <w:p>
+      <w:pPr>
+        <w:rPr>
+          <w:rFonts w:hint="eastAsia"/>
+        </w:rPr>
+      </w:pPr>
+    </w:p>
+    <w:p>
+      <w:pPr>
+        <w:rPr>
+          <w:rFonts w:hint="eastAsia"/>
+        </w:rPr>
+      </w:pPr>
+      <w:r>
+        <w:rPr>
+          <w:rFonts w:hint="eastAsia"/>
+        </w:rPr>
+        <w:lastRenderedPageBreak/>
+        <w:t>YOLO 모델 Training</w:t>
+      </w:r>
+    </w:p>
+    <w:p>
+      <w:pPr>
+        <w:pStyle w:val="a3"/>
+        <w:numPr>
+          <w:ilvl w:val="0"/>
+          <w:numId w:val="4"/>
+        </w:numPr>
+        <w:ind w:leftChars="0"/>
+        <w:rPr>
+          <w:rFonts w:hint="eastAsia"/>
+        </w:rPr>
+      </w:pPr>
+      <w:r>
+        <w:rPr>
+          <w:rFonts w:hint="eastAsia"/>
+        </w:rPr>
+        <w:t>전제조건</w:t>
+      </w:r>
+    </w:p>
+    <w:p>
+      <w:pPr>
+        <w:pStyle w:val="a3"/>
+        <w:numPr>
+          <w:ilvl w:val="1"/>
+          <w:numId w:val="4"/>
+        </w:numPr>
+        <w:ind w:leftChars="0"/>
+        <w:rPr>
+          <w:rFonts w:hint="eastAsia"/>
+        </w:rPr>
+      </w:pPr>
+      <w:r>
+        <w:rPr>
+          <w:rFonts w:hint="eastAsia"/>
+        </w:rPr>
+        <w:t>Grid cell의 여러 Bounding box(여기선 2개) 중 ground-truth box(실제 정답)와 IOU가 가장 높은 Bounding box를 predictor(예측기)로 설정한다.</w:t>
+      </w:r>
+    </w:p>
+    <w:p>
+      <w:pPr>
+        <w:pStyle w:val="a3"/>
+        <w:numPr>
+          <w:ilvl w:val="1"/>
+          <w:numId w:val="4"/>
+        </w:numPr>
+        <w:ind w:leftChars="0"/>
+        <w:rPr>
+          <w:rFonts w:hint="eastAsia"/>
+        </w:rPr>
+      </w:pPr>
+      <w:r>
+        <w:rPr>
+          <w:rFonts w:hint="eastAsia"/>
+        </w:rPr>
+        <w:t>위 기준에 따라 아래 기호 사용.</w:t>
+      </w:r>
+    </w:p>
+    <w:p>
+      <w:pPr>
+        <w:rPr>
+          <w:rFonts w:hint="eastAsia"/>
+        </w:rPr>
+      </w:pPr>
+      <w:r>
+        <w:rPr>
+          <w:rFonts w:hint="eastAsia"/>
+          <w:noProof/>
+        </w:rPr>
+        <w:drawing>
+          <wp:inline distT="0" distB="0" distL="0" distR="0">
+            <wp:extent cx="1626870" cy="1435100"/>
+            <wp:effectExtent l="19050" t="0" r="0" b="0"/>
+            <wp:docPr id="6" name="그림 10"/>
+            <wp:cNvGraphicFramePr>
+              <a:graphicFrameLocks xmlns:a="http://schemas.openxmlformats.org/drawingml/2006/main" noChangeAspect="1"/>
+            </wp:cNvGraphicFramePr>
+            <a:graphic xmlns:a="http://schemas.openxmlformats.org/drawingml/2006/main">
+              <a:graphicData uri="http://schemas.openxmlformats.org/drawingml/2006/picture">
+                <pic:pic xmlns:pic="http://schemas.openxmlformats.org/drawingml/2006/picture">
+                  <pic:nvPicPr>
+                    <pic:cNvPr id="0" name="Picture 10"/>
+                    <pic:cNvPicPr>
+                      <a:picLocks noChangeAspect="1" noChangeArrowheads="1"/>
+                    </pic:cNvPicPr>
+                  </pic:nvPicPr>
+                  <pic:blipFill>
+                    <a:blip r:embed="rId16"/>
+                    <a:srcRect/>
+                    <a:stretch>
+                      <a:fillRect/>
+                    </a:stretch>
+                  </pic:blipFill>
+                  <pic:spPr bwMode="auto">
+                    <a:xfrm>
+                      <a:off x="0" y="0"/>
+                      <a:ext cx="1626870" cy="1435100"/>
+                    </a:xfrm>
+                    <a:prstGeom prst="rect">
+                      <a:avLst/>
+                    </a:prstGeom>
+                    <a:noFill/>
+                    <a:ln w="9525">
+                      <a:noFill/>
+                      <a:miter lim="800000"/>
+                      <a:headEnd/>
+                      <a:tailEnd/>
+                    </a:ln>
+                  </pic:spPr>
+                </pic:pic>
+              </a:graphicData>
+            </a:graphic>
+          </wp:inline>
+        </w:drawing>
+      </w:r>
+    </w:p>
+    <w:p>
+      <w:pPr>
+        <w:pStyle w:val="a3"/>
+        <w:numPr>
+          <w:ilvl w:val="0"/>
+          <w:numId w:val="11"/>
+        </w:numPr>
+        <w:ind w:leftChars="0"/>
+        <w:rPr>
+          <w:rFonts w:hint="eastAsia"/>
+        </w:rPr>
+      </w:pPr>
+      <w:r>
+        <w:rPr>
+          <w:rFonts w:hint="eastAsia"/>
+        </w:rPr>
+        <w:t xml:space="preserve">Object가 있는 grid cell </w:t>
+      </w:r>
+      <w:r>
+        <w:t>i의</w:t>
+      </w:r>
+      <w:r>
+        <w:rPr>
+          <w:rFonts w:hint="eastAsia"/>
+        </w:rPr>
+        <w:t xml:space="preserve"> predictor Bounding box j</w:t>
+      </w:r>
+    </w:p>
+    <w:p>
+      <w:pPr>
+        <w:pStyle w:val="a3"/>
+        <w:ind w:leftChars="0" w:left="760"/>
+        <w:rPr>
+          <w:rFonts w:hint="eastAsia"/>
+        </w:rPr>
+      </w:pPr>
+      <w:r>
+        <w:rPr>
+          <w:rFonts w:hint="eastAsia"/>
+        </w:rPr>
+        <w:t>(여러 Bounding box 중 실제 정답과 IOU가 가장 큰 Bounding box)</w:t>
+      </w:r>
+    </w:p>
+    <w:p>
+      <w:pPr>
+        <w:pStyle w:val="a3"/>
+        <w:numPr>
+          <w:ilvl w:val="0"/>
+          <w:numId w:val="11"/>
+        </w:numPr>
+        <w:ind w:leftChars="0"/>
+        <w:rPr>
+          <w:rFonts w:hint="eastAsia"/>
+        </w:rPr>
+      </w:pPr>
+      <w:r>
+        <w:rPr>
+          <w:rFonts w:hint="eastAsia"/>
+        </w:rPr>
+        <w:t>Object가 없는 grid cell i의 Bounding box j</w:t>
+      </w:r>
+    </w:p>
+    <w:p>
+      <w:pPr>
+        <w:pStyle w:val="a3"/>
+        <w:numPr>
+          <w:ilvl w:val="0"/>
+          <w:numId w:val="11"/>
+        </w:numPr>
+        <w:ind w:leftChars="0"/>
+        <w:rPr>
+          <w:rFonts w:hint="eastAsia"/>
+        </w:rPr>
+      </w:pPr>
+      <w:r>
+        <w:rPr>
+          <w:rFonts w:hint="eastAsia"/>
+        </w:rPr>
+        <w:t>Object가 있는 grid cell i</w:t>
+      </w:r>
+    </w:p>
+    <w:p>
+      <w:pPr>
+        <w:rPr>
+          <w:rFonts w:hint="eastAsia"/>
+        </w:rPr>
+      </w:pPr>
+    </w:p>
+    <w:p>
+      <w:pPr>
+        <w:rPr>
+          <w:rFonts w:hint="eastAsia"/>
+        </w:rPr>
+      </w:pPr>
+      <w:r>
+        <w:rPr>
+          <w:noProof/>
+        </w:rPr>
+        <w:drawing>
+          <wp:inline distT="0" distB="0" distL="0" distR="0">
+            <wp:extent cx="5731510" cy="2884898"/>
+            <wp:effectExtent l="19050" t="0" r="2540" b="0"/>
+            <wp:docPr id="1" name="그림 1"/>
+            <wp:cNvGraphicFramePr>
+              <a:graphicFrameLocks xmlns:a="http://schemas.openxmlformats.org/drawingml/2006/main" noChangeAspect="1"/>
+            </wp:cNvGraphicFramePr>
+            <a:graphic xmlns:a="http://schemas.openxmlformats.org/drawingml/2006/main">
+              <a:graphicData uri="http://schemas.openxmlformats.org/drawingml/2006/picture">
+                <pic:pic xmlns:pic="http://schemas.openxmlformats.org/drawingml/2006/picture">
+                  <pic:nvPicPr>
+                    <pic:cNvPr id="0" name="Picture 1"/>
+                    <pic:cNvPicPr>
+                      <a:picLocks noChangeAspect="1" noChangeArrowheads="1"/>
+                    </pic:cNvPicPr>
+                  </pic:nvPicPr>
+                  <pic:blipFill>
+                    <a:blip r:embed="rId17"/>
+                    <a:srcRect/>
+                    <a:stretch>
+                      <a:fillRect/>
+                    </a:stretch>
+                  </pic:blipFill>
+                  <pic:spPr bwMode="auto">
+                    <a:xfrm>
+                      <a:off x="0" y="0"/>
+                      <a:ext cx="5731510" cy="2884898"/>
+                    </a:xfrm>
+                    <a:prstGeom prst="rect">
+                      <a:avLst/>
+                    </a:prstGeom>
+                    <a:noFill/>
+                    <a:ln w="9525">
+                      <a:noFill/>
+                      <a:miter lim="800000"/>
+                      <a:headEnd/>
+                      <a:tailEnd/>
+                    </a:ln>
+                  </pic:spPr>
+                </pic:pic>
+              </a:graphicData>
+            </a:graphic>
+          </wp:inline>
+        </w:drawing>
+      </w:r>
+    </w:p>
+    <w:p>
+      <w:pPr>
+        <w:rPr>
+          <w:rFonts w:hint="eastAsia"/>
+        </w:rPr>
+      </w:pPr>
+      <w:r>
+        <w:rPr>
+          <w:rFonts w:hint="eastAsia"/>
+        </w:rPr>
+        <w:t>Multi Loss</w:t>
+      </w:r>
+      <w:r>
+        <w:rPr>
+          <w:rFonts w:hint="eastAsia"/>
+        </w:rPr>
+        <w:t>(cost)</w:t>
+      </w:r>
+      <w:r>
+        <w:rPr>
+          <w:rFonts w:hint="eastAsia"/>
+        </w:rPr>
+        <w:t xml:space="preserve"> = Coordinate Loss(1 + 2) + Confidence-Score Loss</w:t>
+      </w:r>
+      <w:r>
+        <w:rPr>
+          <w:rFonts w:hint="eastAsia"/>
+        </w:rPr>
+        <w:t>(3) + No-Object Penalties(4) + Classification Loss(5)</w:t>
+      </w:r>
+    </w:p>
+    <w:p>
+      <w:pPr>
+        <w:rPr>
+          <w:rFonts w:hint="eastAsia"/>
+        </w:rPr>
+      </w:pPr>
+    </w:p>
+    <w:p>
+      <w:pPr>
+        <w:pStyle w:val="a3"/>
+        <w:numPr>
+          <w:ilvl w:val="0"/>
+          <w:numId w:val="10"/>
+        </w:numPr>
+        <w:ind w:leftChars="0"/>
+        <w:rPr>
+          <w:rFonts w:hint="eastAsia"/>
+        </w:rPr>
+      </w:pPr>
+      <w:r>
+        <w:rPr>
+          <w:rFonts w:hint="eastAsia"/>
+        </w:rPr>
+        <w:t xml:space="preserve">Object가 있는 </w:t>
+      </w:r>
+      <w:r>
+        <w:rPr>
+          <w:rFonts w:hint="eastAsia"/>
+        </w:rPr>
+        <w:t>predictor Bounding box에 대한 x 와 y loss 계산 (Bounding box 중심점)</w:t>
+      </w:r>
+    </w:p>
+    <w:p>
+      <w:pPr>
+        <w:pStyle w:val="a3"/>
+        <w:numPr>
+          <w:ilvl w:val="0"/>
+          <w:numId w:val="10"/>
+        </w:numPr>
+        <w:ind w:leftChars="0"/>
+        <w:rPr>
+          <w:rFonts w:hint="eastAsia"/>
+        </w:rPr>
+      </w:pPr>
+      <w:r>
+        <w:rPr>
+          <w:rFonts w:hint="eastAsia"/>
+        </w:rPr>
+        <w:t xml:space="preserve">Object가 있는 </w:t>
+      </w:r>
+      <w:r>
+        <w:rPr>
+          <w:rFonts w:hint="eastAsia"/>
+        </w:rPr>
+        <w:t xml:space="preserve">predictor Bounding box에 대한 </w:t>
+      </w:r>
+      <w:r>
+        <w:rPr>
+          <w:rFonts w:hint="eastAsia"/>
+        </w:rPr>
+        <w:t>w 와 h loss 계산 (Bounding box 크기)</w:t>
+      </w:r>
+    </w:p>
+    <w:p>
+      <w:pPr>
+        <w:pStyle w:val="a3"/>
+        <w:numPr>
+          <w:ilvl w:val="0"/>
+          <w:numId w:val="10"/>
+        </w:numPr>
+        <w:ind w:leftChars="0"/>
+        <w:rPr>
+          <w:rFonts w:hint="eastAsia"/>
+        </w:rPr>
+      </w:pPr>
+      <w:r>
+        <w:rPr>
+          <w:rFonts w:hint="eastAsia"/>
+        </w:rPr>
+        <w:t>Object가 있는 predictor Bounding box에 대한 confidence score의 loss 계산 (C_i = 1)</w:t>
+      </w:r>
+    </w:p>
+    <w:p>
+      <w:pPr>
+        <w:pStyle w:val="a3"/>
+        <w:numPr>
+          <w:ilvl w:val="0"/>
+          <w:numId w:val="10"/>
+        </w:numPr>
+        <w:ind w:leftChars="0"/>
+        <w:rPr>
+          <w:rFonts w:hint="eastAsia"/>
+        </w:rPr>
+      </w:pPr>
+      <w:r>
+        <w:rPr>
+          <w:rFonts w:hint="eastAsia"/>
+        </w:rPr>
+        <w:t>Object가 없는 predictor Bounding box에 대한 confidence score의 loss 계산 (C_i = 0)</w:t>
+      </w:r>
+    </w:p>
+    <w:p>
+      <w:pPr>
+        <w:pStyle w:val="a3"/>
+        <w:numPr>
+          <w:ilvl w:val="0"/>
+          <w:numId w:val="10"/>
+        </w:numPr>
+        <w:ind w:leftChars="0"/>
+        <w:rPr>
+          <w:rFonts w:hint="eastAsia"/>
+        </w:rPr>
+      </w:pPr>
+      <w:r>
+        <w:rPr>
+          <w:rFonts w:hint="eastAsia"/>
+        </w:rPr>
+        <w:t>Object가 있는 grid cell에 대해 class probability의 loss 계산(해당 class = 1 아니면 0)</w:t>
+      </w:r>
+    </w:p>
+    <w:p>
+      <w:pPr>
+        <w:rPr>
+          <w:rFonts w:hint="eastAsia"/>
+        </w:rPr>
+      </w:pPr>
+    </w:p>
+    <w:p>
+      <w:pPr>
+        <w:rPr>
+          <w:rFonts w:hint="eastAsia"/>
+        </w:rPr>
+      </w:pPr>
+      <w:r>
+        <w:rPr>
+          <w:noProof/>
+        </w:rPr>
+        <w:lastRenderedPageBreak/>
+        <w:drawing>
+          <wp:inline distT="0" distB="0" distL="0" distR="0">
+            <wp:extent cx="574040" cy="276225"/>
+            <wp:effectExtent l="19050" t="0" r="0" b="0"/>
+            <wp:docPr id="13" name="그림 13"/>
+            <wp:cNvGraphicFramePr>
+              <a:graphicFrameLocks xmlns:a="http://schemas.openxmlformats.org/drawingml/2006/main" noChangeAspect="1"/>
+            </wp:cNvGraphicFramePr>
+            <a:graphic xmlns:a="http://schemas.openxmlformats.org/drawingml/2006/main">
+              <a:graphicData uri="http://schemas.openxmlformats.org/drawingml/2006/picture">
+                <pic:pic xmlns:pic="http://schemas.openxmlformats.org/drawingml/2006/picture">
+                  <pic:nvPicPr>
+                    <pic:cNvPr id="0" name="Picture 13"/>
+                    <pic:cNvPicPr>
+                      <a:picLocks noChangeAspect="1" noChangeArrowheads="1"/>
+                    </pic:cNvPicPr>
+                  </pic:nvPicPr>
+                  <pic:blipFill>
+                    <a:blip r:embed="rId18"/>
+                    <a:srcRect/>
+                    <a:stretch>
+                      <a:fillRect/>
+                    </a:stretch>
+                  </pic:blipFill>
+                  <pic:spPr bwMode="auto">
+                    <a:xfrm>
+                      <a:off x="0" y="0"/>
+                      <a:ext cx="574040" cy="276225"/>
+                    </a:xfrm>
+                    <a:prstGeom prst="rect">
+                      <a:avLst/>
+                    </a:prstGeom>
+                    <a:noFill/>
+                    <a:ln w="9525">
+                      <a:noFill/>
+                      <a:miter lim="800000"/>
+                      <a:headEnd/>
+                      <a:tailEnd/>
+                    </a:ln>
+                  </pic:spPr>
+                </pic:pic>
+              </a:graphicData>
+            </a:graphic>
+          </wp:inline>
+        </w:drawing>
+      </w:r>
+      <w:r>
+        <w:rPr>
+          <w:rFonts w:hint="eastAsia"/>
+        </w:rPr>
+        <w:t xml:space="preserve"> : coordinate(Bounding box의 x y w h)에 대한 loss 값과 다른 loss 균형을 위한 값(5)</w:t>
+      </w:r>
+    </w:p>
+    <w:p>
+      <w:pPr>
+        <w:rPr>
+          <w:rFonts w:hint="eastAsia"/>
+        </w:rPr>
+      </w:pPr>
+      <w:r>
+        <w:rPr>
+          <w:noProof/>
+        </w:rPr>
+        <w:drawing>
+          <wp:inline distT="0" distB="0" distL="0" distR="0">
+            <wp:extent cx="563245" cy="266065"/>
+            <wp:effectExtent l="19050" t="0" r="8255" b="0"/>
+            <wp:docPr id="8" name="그림 16"/>
+            <wp:cNvGraphicFramePr>
+              <a:graphicFrameLocks xmlns:a="http://schemas.openxmlformats.org/drawingml/2006/main" noChangeAspect="1"/>
+            </wp:cNvGraphicFramePr>
+            <a:graphic xmlns:a="http://schemas.openxmlformats.org/drawingml/2006/main">
+              <a:graphicData uri="http://schemas.openxmlformats.org/drawingml/2006/picture">
+                <pic:pic xmlns:pic="http://schemas.openxmlformats.org/drawingml/2006/picture">
+                  <pic:nvPicPr>
+                    <pic:cNvPr id="0" name="Picture 16"/>
+                    <pic:cNvPicPr>
+                      <a:picLocks noChangeAspect="1" noChangeArrowheads="1"/>
+                    </pic:cNvPicPr>
+                  </pic:nvPicPr>
+                  <pic:blipFill>
+                    <a:blip r:embed="rId19"/>
+                    <a:srcRect/>
+                    <a:stretch>
+                      <a:fillRect/>
+                    </a:stretch>
+                  </pic:blipFill>
+                  <pic:spPr bwMode="auto">
+                    <a:xfrm>
+                      <a:off x="0" y="0"/>
+                      <a:ext cx="563245" cy="266065"/>
+                    </a:xfrm>
+                    <a:prstGeom prst="rect">
+                      <a:avLst/>
+                    </a:prstGeom>
+                    <a:noFill/>
+                    <a:ln w="9525">
+                      <a:noFill/>
+                      <a:miter lim="800000"/>
+                      <a:headEnd/>
+                      <a:tailEnd/>
+                    </a:ln>
+                  </pic:spPr>
+                </pic:pic>
+              </a:graphicData>
+            </a:graphic>
+          </wp:inline>
+        </w:drawing>
+      </w:r>
+      <w:r>
+        <w:rPr>
+          <w:rFonts w:hint="eastAsia"/>
+        </w:rPr>
+        <w:t xml:space="preserve"> : object가 있는 box와 없는 box간 loss 균형을 위한 값(0.5)</w:t>
+      </w:r>
+    </w:p>
+    <w:p>
+      <w:pPr>
+        <w:rPr>
+          <w:rFonts w:hint="eastAsia"/>
+        </w:rPr>
+      </w:pPr>
+    </w:p>
+    <w:p>
+      <w:pPr>
+        <w:rPr>
+          <w:rFonts w:hint="eastAsia"/>
+        </w:rPr>
+      </w:pPr>
+      <w:r>
+        <w:rPr>
+          <w:rFonts w:hint="eastAsia"/>
+        </w:rPr>
+        <w:t>한계점</w:t>
+      </w:r>
+    </w:p>
+    <w:p>
+      <w:pPr>
+        <w:pStyle w:val="a3"/>
+        <w:numPr>
+          <w:ilvl w:val="0"/>
+          <w:numId w:val="4"/>
+        </w:numPr>
+        <w:ind w:leftChars="0"/>
+        <w:rPr>
+          <w:rFonts w:hint="eastAsia"/>
+        </w:rPr>
+      </w:pPr>
+      <w:r>
+        <w:rPr>
+          <w:rFonts w:hint="eastAsia"/>
+        </w:rPr>
+        <w:t xml:space="preserve">각 gird cell이 하나의 class만 예측할 수 있으므로 </w:t>
+      </w:r>
+      <w:r>
+        <w:rPr>
+          <w:rFonts w:hint="eastAsia"/>
+        </w:rPr>
+        <w:t>작은 object 여러 개가 붙어있으면 예측하지 못함</w:t>
+      </w:r>
+    </w:p>
+    <w:p>
+      <w:pPr>
+        <w:pStyle w:val="a3"/>
+        <w:numPr>
+          <w:ilvl w:val="0"/>
+          <w:numId w:val="4"/>
+        </w:numPr>
+        <w:ind w:leftChars="0"/>
+        <w:rPr>
+          <w:rFonts w:hint="eastAsia"/>
+        </w:rPr>
+      </w:pPr>
+      <w:r>
+        <w:rPr>
+          <w:rFonts w:hint="eastAsia"/>
+        </w:rPr>
+        <w:t>Bounding box 형태가 training data를 통해 학습되므로 새로운 형태의 bounding box는 예측하지 못함</w:t>
+      </w:r>
+    </w:p>
+    <w:p>
+      <w:pPr>
+        <w:pStyle w:val="a3"/>
+        <w:numPr>
+          <w:ilvl w:val="0"/>
+          <w:numId w:val="4"/>
+        </w:numPr>
+        <w:ind w:leftChars="0"/>
+      </w:pPr>
+      <w:r>
+        <w:rPr>
+          <w:rFonts w:hint="eastAsia"/>
+        </w:rPr>
+        <w:t>몇 단계의 layer를 거쳐 나온 feature map을 대상으로 bounding box를 예측하므로 위치가 다소 부정확해지는 경우가 있음.</w:t>
       </w:r>
     </w:p>
     <w:sectPr>
@@ -1388,6 +2189,44 @@
 </w:document>
 </file>
 
+<file path=word/endnotes.xml><?xml version="1.0" encoding="utf-8"?>
+<w:endnotes xmlns:ve="http://schemas.openxmlformats.org/markup-compatibility/2006" xmlns:o="urn:schemas-microsoft-com:office:office" xmlns:r="http://schemas.openxmlformats.org/officeDocument/2006/relationships" xmlns:m="http://schemas.openxmlformats.org/officeDocument/2006/math" xmlns:v="urn:schemas-microsoft-com:vml" xmlns:wp="http://schemas.openxmlformats.org/drawingml/2006/wordprocessingDrawing" xmlns:w10="urn:schemas-microsoft-com:office:word" xmlns:w="http://schemas.openxmlformats.org/wordprocessingml/2006/main" xmlns:wne="http://schemas.microsoft.com/office/word/2006/wordml">
+  <w:endnote w:type="separator" w:id="0">
+    <w:p>
+      <w:r>
+        <w:separator/>
+      </w:r>
+    </w:p>
+  </w:endnote>
+  <w:endnote w:type="continuationSeparator" w:id="1">
+    <w:p>
+      <w:r>
+        <w:continuationSeparator/>
+      </w:r>
+    </w:p>
+  </w:endnote>
+</w:endnotes>
+</file>
+
+<file path=word/footnotes.xml><?xml version="1.0" encoding="utf-8"?>
+<w:footnotes xmlns:ve="http://schemas.openxmlformats.org/markup-compatibility/2006" xmlns:o="urn:schemas-microsoft-com:office:office" xmlns:r="http://schemas.openxmlformats.org/officeDocument/2006/relationships" xmlns:m="http://schemas.openxmlformats.org/officeDocument/2006/math" xmlns:v="urn:schemas-microsoft-com:vml" xmlns:wp="http://schemas.openxmlformats.org/drawingml/2006/wordprocessingDrawing" xmlns:w10="urn:schemas-microsoft-com:office:word" xmlns:w="http://schemas.openxmlformats.org/wordprocessingml/2006/main" xmlns:wne="http://schemas.microsoft.com/office/word/2006/wordml">
+  <w:footnote w:type="separator" w:id="0">
+    <w:p>
+      <w:r>
+        <w:separator/>
+      </w:r>
+    </w:p>
+  </w:footnote>
+  <w:footnote w:type="continuationSeparator" w:id="1">
+    <w:p>
+      <w:r>
+        <w:continuationSeparator/>
+      </w:r>
+    </w:p>
+  </w:footnote>
+</w:footnotes>
+</file>
+
 <file path=word/numbering.xml><?xml version="1.0" encoding="utf-8"?>
 <w:numbering xmlns:ve="http://schemas.openxmlformats.org/markup-compatibility/2006" xmlns:o="urn:schemas-microsoft-com:office:office" xmlns:r="http://schemas.openxmlformats.org/officeDocument/2006/relationships" xmlns:m="http://schemas.openxmlformats.org/officeDocument/2006/math" xmlns:v="urn:schemas-microsoft-com:vml" xmlns:wp="http://schemas.openxmlformats.org/drawingml/2006/wordprocessingDrawing" xmlns:w10="urn:schemas-microsoft-com:office:word" xmlns:w="http://schemas.openxmlformats.org/wordprocessingml/2006/main" xmlns:wne="http://schemas.microsoft.com/office/word/2006/wordml">
   <w:abstractNum w:abstractNumId="0">
@@ -1908,6 +2747,451 @@
     </w:lvl>
   </w:abstractNum>
   <w:abstractNum w:abstractNumId="5">
+    <w:nsid w:val="61524189"/>
+    <w:multiLevelType w:val="hybridMultilevel"/>
+    <w:tmpl w:val="78AE2862"/>
+    <w:lvl w:ilvl="0" w:tplc="3C724188">
+      <w:start w:val="1"/>
+      <w:numFmt w:val="decimal"/>
+      <w:lvlText w:val="%1."/>
+      <w:lvlJc w:val="left"/>
+      <w:pPr>
+        <w:ind w:left="760" w:hanging="360"/>
+      </w:pPr>
+      <w:rPr>
+        <w:rFonts w:hint="default"/>
+      </w:rPr>
+    </w:lvl>
+    <w:lvl w:ilvl="1" w:tplc="04090019" w:tentative="1">
+      <w:start w:val="1"/>
+      <w:numFmt w:val="upperLetter"/>
+      <w:lvlText w:val="%2."/>
+      <w:lvlJc w:val="left"/>
+      <w:pPr>
+        <w:ind w:left="1200" w:hanging="400"/>
+      </w:pPr>
+    </w:lvl>
+    <w:lvl w:ilvl="2" w:tplc="0409001B" w:tentative="1">
+      <w:start w:val="1"/>
+      <w:numFmt w:val="lowerRoman"/>
+      <w:lvlText w:val="%3."/>
+      <w:lvlJc w:val="right"/>
+      <w:pPr>
+        <w:ind w:left="1600" w:hanging="400"/>
+      </w:pPr>
+    </w:lvl>
+    <w:lvl w:ilvl="3" w:tplc="0409000F" w:tentative="1">
+      <w:start w:val="1"/>
+      <w:numFmt w:val="decimal"/>
+      <w:lvlText w:val="%4."/>
+      <w:lvlJc w:val="left"/>
+      <w:pPr>
+        <w:ind w:left="2000" w:hanging="400"/>
+      </w:pPr>
+    </w:lvl>
+    <w:lvl w:ilvl="4" w:tplc="04090019" w:tentative="1">
+      <w:start w:val="1"/>
+      <w:numFmt w:val="upperLetter"/>
+      <w:lvlText w:val="%5."/>
+      <w:lvlJc w:val="left"/>
+      <w:pPr>
+        <w:ind w:left="2400" w:hanging="400"/>
+      </w:pPr>
+    </w:lvl>
+    <w:lvl w:ilvl="5" w:tplc="0409001B" w:tentative="1">
+      <w:start w:val="1"/>
+      <w:numFmt w:val="lowerRoman"/>
+      <w:lvlText w:val="%6."/>
+      <w:lvlJc w:val="right"/>
+      <w:pPr>
+        <w:ind w:left="2800" w:hanging="400"/>
+      </w:pPr>
+    </w:lvl>
+    <w:lvl w:ilvl="6" w:tplc="0409000F" w:tentative="1">
+      <w:start w:val="1"/>
+      <w:numFmt w:val="decimal"/>
+      <w:lvlText w:val="%7."/>
+      <w:lvlJc w:val="left"/>
+      <w:pPr>
+        <w:ind w:left="3200" w:hanging="400"/>
+      </w:pPr>
+    </w:lvl>
+    <w:lvl w:ilvl="7" w:tplc="04090019" w:tentative="1">
+      <w:start w:val="1"/>
+      <w:numFmt w:val="upperLetter"/>
+      <w:lvlText w:val="%8."/>
+      <w:lvlJc w:val="left"/>
+      <w:pPr>
+        <w:ind w:left="3600" w:hanging="400"/>
+      </w:pPr>
+    </w:lvl>
+    <w:lvl w:ilvl="8" w:tplc="0409001B" w:tentative="1">
+      <w:start w:val="1"/>
+      <w:numFmt w:val="lowerRoman"/>
+      <w:lvlText w:val="%9."/>
+      <w:lvlJc w:val="right"/>
+      <w:pPr>
+        <w:ind w:left="4000" w:hanging="400"/>
+      </w:pPr>
+    </w:lvl>
+  </w:abstractNum>
+  <w:abstractNum w:abstractNumId="6">
+    <w:nsid w:val="62E93EF4"/>
+    <w:multiLevelType w:val="hybridMultilevel"/>
+    <w:tmpl w:val="68D89F5C"/>
+    <w:lvl w:ilvl="0" w:tplc="B544A708">
+      <w:start w:val="1"/>
+      <w:numFmt w:val="decimal"/>
+      <w:lvlText w:val="%1."/>
+      <w:lvlJc w:val="left"/>
+      <w:pPr>
+        <w:ind w:left="760" w:hanging="360"/>
+      </w:pPr>
+      <w:rPr>
+        <w:rFonts w:hint="default"/>
+      </w:rPr>
+    </w:lvl>
+    <w:lvl w:ilvl="1" w:tplc="04090019">
+      <w:start w:val="1"/>
+      <w:numFmt w:val="upperLetter"/>
+      <w:lvlText w:val="%2."/>
+      <w:lvlJc w:val="left"/>
+      <w:pPr>
+        <w:ind w:left="1200" w:hanging="400"/>
+      </w:pPr>
+    </w:lvl>
+    <w:lvl w:ilvl="2" w:tplc="0409001B" w:tentative="1">
+      <w:start w:val="1"/>
+      <w:numFmt w:val="lowerRoman"/>
+      <w:lvlText w:val="%3."/>
+      <w:lvlJc w:val="right"/>
+      <w:pPr>
+        <w:ind w:left="1600" w:hanging="400"/>
+      </w:pPr>
+    </w:lvl>
+    <w:lvl w:ilvl="3" w:tplc="0409000F" w:tentative="1">
+      <w:start w:val="1"/>
+      <w:numFmt w:val="decimal"/>
+      <w:lvlText w:val="%4."/>
+      <w:lvlJc w:val="left"/>
+      <w:pPr>
+        <w:ind w:left="2000" w:hanging="400"/>
+      </w:pPr>
+    </w:lvl>
+    <w:lvl w:ilvl="4" w:tplc="04090019" w:tentative="1">
+      <w:start w:val="1"/>
+      <w:numFmt w:val="upperLetter"/>
+      <w:lvlText w:val="%5."/>
+      <w:lvlJc w:val="left"/>
+      <w:pPr>
+        <w:ind w:left="2400" w:hanging="400"/>
+      </w:pPr>
+    </w:lvl>
+    <w:lvl w:ilvl="5" w:tplc="0409001B" w:tentative="1">
+      <w:start w:val="1"/>
+      <w:numFmt w:val="lowerRoman"/>
+      <w:lvlText w:val="%6."/>
+      <w:lvlJc w:val="right"/>
+      <w:pPr>
+        <w:ind w:left="2800" w:hanging="400"/>
+      </w:pPr>
+    </w:lvl>
+    <w:lvl w:ilvl="6" w:tplc="0409000F" w:tentative="1">
+      <w:start w:val="1"/>
+      <w:numFmt w:val="decimal"/>
+      <w:lvlText w:val="%7."/>
+      <w:lvlJc w:val="left"/>
+      <w:pPr>
+        <w:ind w:left="3200" w:hanging="400"/>
+      </w:pPr>
+    </w:lvl>
+    <w:lvl w:ilvl="7" w:tplc="04090019" w:tentative="1">
+      <w:start w:val="1"/>
+      <w:numFmt w:val="upperLetter"/>
+      <w:lvlText w:val="%8."/>
+      <w:lvlJc w:val="left"/>
+      <w:pPr>
+        <w:ind w:left="3600" w:hanging="400"/>
+      </w:pPr>
+    </w:lvl>
+    <w:lvl w:ilvl="8" w:tplc="0409001B" w:tentative="1">
+      <w:start w:val="1"/>
+      <w:numFmt w:val="lowerRoman"/>
+      <w:lvlText w:val="%9."/>
+      <w:lvlJc w:val="right"/>
+      <w:pPr>
+        <w:ind w:left="4000" w:hanging="400"/>
+      </w:pPr>
+    </w:lvl>
+  </w:abstractNum>
+  <w:abstractNum w:abstractNumId="7">
+    <w:nsid w:val="679E67BB"/>
+    <w:multiLevelType w:val="hybridMultilevel"/>
+    <w:tmpl w:val="A420F9FC"/>
+    <w:lvl w:ilvl="0" w:tplc="630C3DD0">
+      <w:start w:val="1"/>
+      <w:numFmt w:val="decimal"/>
+      <w:lvlText w:val="%1."/>
+      <w:lvlJc w:val="left"/>
+      <w:pPr>
+        <w:ind w:left="760" w:hanging="360"/>
+      </w:pPr>
+      <w:rPr>
+        <w:rFonts w:hint="default"/>
+      </w:rPr>
+    </w:lvl>
+    <w:lvl w:ilvl="1" w:tplc="04090019" w:tentative="1">
+      <w:start w:val="1"/>
+      <w:numFmt w:val="upperLetter"/>
+      <w:lvlText w:val="%2."/>
+      <w:lvlJc w:val="left"/>
+      <w:pPr>
+        <w:ind w:left="1200" w:hanging="400"/>
+      </w:pPr>
+    </w:lvl>
+    <w:lvl w:ilvl="2" w:tplc="0409001B" w:tentative="1">
+      <w:start w:val="1"/>
+      <w:numFmt w:val="lowerRoman"/>
+      <w:lvlText w:val="%3."/>
+      <w:lvlJc w:val="right"/>
+      <w:pPr>
+        <w:ind w:left="1600" w:hanging="400"/>
+      </w:pPr>
+    </w:lvl>
+    <w:lvl w:ilvl="3" w:tplc="0409000F" w:tentative="1">
+      <w:start w:val="1"/>
+      <w:numFmt w:val="decimal"/>
+      <w:lvlText w:val="%4."/>
+      <w:lvlJc w:val="left"/>
+      <w:pPr>
+        <w:ind w:left="2000" w:hanging="400"/>
+      </w:pPr>
+    </w:lvl>
+    <w:lvl w:ilvl="4" w:tplc="04090019" w:tentative="1">
+      <w:start w:val="1"/>
+      <w:numFmt w:val="upperLetter"/>
+      <w:lvlText w:val="%5."/>
+      <w:lvlJc w:val="left"/>
+      <w:pPr>
+        <w:ind w:left="2400" w:hanging="400"/>
+      </w:pPr>
+    </w:lvl>
+    <w:lvl w:ilvl="5" w:tplc="0409001B" w:tentative="1">
+      <w:start w:val="1"/>
+      <w:numFmt w:val="lowerRoman"/>
+      <w:lvlText w:val="%6."/>
+      <w:lvlJc w:val="right"/>
+      <w:pPr>
+        <w:ind w:left="2800" w:hanging="400"/>
+      </w:pPr>
+    </w:lvl>
+    <w:lvl w:ilvl="6" w:tplc="0409000F" w:tentative="1">
+      <w:start w:val="1"/>
+      <w:numFmt w:val="decimal"/>
+      <w:lvlText w:val="%7."/>
+      <w:lvlJc w:val="left"/>
+      <w:pPr>
+        <w:ind w:left="3200" w:hanging="400"/>
+      </w:pPr>
+    </w:lvl>
+    <w:lvl w:ilvl="7" w:tplc="04090019" w:tentative="1">
+      <w:start w:val="1"/>
+      <w:numFmt w:val="upperLetter"/>
+      <w:lvlText w:val="%8."/>
+      <w:lvlJc w:val="left"/>
+      <w:pPr>
+        <w:ind w:left="3600" w:hanging="400"/>
+      </w:pPr>
+    </w:lvl>
+    <w:lvl w:ilvl="8" w:tplc="0409001B" w:tentative="1">
+      <w:start w:val="1"/>
+      <w:numFmt w:val="lowerRoman"/>
+      <w:lvlText w:val="%9."/>
+      <w:lvlJc w:val="right"/>
+      <w:pPr>
+        <w:ind w:left="4000" w:hanging="400"/>
+      </w:pPr>
+    </w:lvl>
+  </w:abstractNum>
+  <w:abstractNum w:abstractNumId="8">
+    <w:nsid w:val="6E185406"/>
+    <w:multiLevelType w:val="hybridMultilevel"/>
+    <w:tmpl w:val="98382018"/>
+    <w:lvl w:ilvl="0" w:tplc="69123812">
+      <w:start w:val="1"/>
+      <w:numFmt w:val="decimal"/>
+      <w:lvlText w:val="%1."/>
+      <w:lvlJc w:val="left"/>
+      <w:pPr>
+        <w:ind w:left="760" w:hanging="360"/>
+      </w:pPr>
+      <w:rPr>
+        <w:rFonts w:hint="default"/>
+      </w:rPr>
+    </w:lvl>
+    <w:lvl w:ilvl="1" w:tplc="04090019" w:tentative="1">
+      <w:start w:val="1"/>
+      <w:numFmt w:val="upperLetter"/>
+      <w:lvlText w:val="%2."/>
+      <w:lvlJc w:val="left"/>
+      <w:pPr>
+        <w:ind w:left="1200" w:hanging="400"/>
+      </w:pPr>
+    </w:lvl>
+    <w:lvl w:ilvl="2" w:tplc="0409001B" w:tentative="1">
+      <w:start w:val="1"/>
+      <w:numFmt w:val="lowerRoman"/>
+      <w:lvlText w:val="%3."/>
+      <w:lvlJc w:val="right"/>
+      <w:pPr>
+        <w:ind w:left="1600" w:hanging="400"/>
+      </w:pPr>
+    </w:lvl>
+    <w:lvl w:ilvl="3" w:tplc="0409000F" w:tentative="1">
+      <w:start w:val="1"/>
+      <w:numFmt w:val="decimal"/>
+      <w:lvlText w:val="%4."/>
+      <w:lvlJc w:val="left"/>
+      <w:pPr>
+        <w:ind w:left="2000" w:hanging="400"/>
+      </w:pPr>
+    </w:lvl>
+    <w:lvl w:ilvl="4" w:tplc="04090019" w:tentative="1">
+      <w:start w:val="1"/>
+      <w:numFmt w:val="upperLetter"/>
+      <w:lvlText w:val="%5."/>
+      <w:lvlJc w:val="left"/>
+      <w:pPr>
+        <w:ind w:left="2400" w:hanging="400"/>
+      </w:pPr>
+    </w:lvl>
+    <w:lvl w:ilvl="5" w:tplc="0409001B" w:tentative="1">
+      <w:start w:val="1"/>
+      <w:numFmt w:val="lowerRoman"/>
+      <w:lvlText w:val="%6."/>
+      <w:lvlJc w:val="right"/>
+      <w:pPr>
+        <w:ind w:left="2800" w:hanging="400"/>
+      </w:pPr>
+    </w:lvl>
+    <w:lvl w:ilvl="6" w:tplc="0409000F" w:tentative="1">
+      <w:start w:val="1"/>
+      <w:numFmt w:val="decimal"/>
+      <w:lvlText w:val="%7."/>
+      <w:lvlJc w:val="left"/>
+      <w:pPr>
+        <w:ind w:left="3200" w:hanging="400"/>
+      </w:pPr>
+    </w:lvl>
+    <w:lvl w:ilvl="7" w:tplc="04090019" w:tentative="1">
+      <w:start w:val="1"/>
+      <w:numFmt w:val="upperLetter"/>
+      <w:lvlText w:val="%8."/>
+      <w:lvlJc w:val="left"/>
+      <w:pPr>
+        <w:ind w:left="3600" w:hanging="400"/>
+      </w:pPr>
+    </w:lvl>
+    <w:lvl w:ilvl="8" w:tplc="0409001B" w:tentative="1">
+      <w:start w:val="1"/>
+      <w:numFmt w:val="lowerRoman"/>
+      <w:lvlText w:val="%9."/>
+      <w:lvlJc w:val="right"/>
+      <w:pPr>
+        <w:ind w:left="4000" w:hanging="400"/>
+      </w:pPr>
+    </w:lvl>
+  </w:abstractNum>
+  <w:abstractNum w:abstractNumId="9">
+    <w:nsid w:val="6EBB5A6B"/>
+    <w:multiLevelType w:val="hybridMultilevel"/>
+    <w:tmpl w:val="7D3AB7C6"/>
+    <w:lvl w:ilvl="0" w:tplc="E326C498">
+      <w:start w:val="1"/>
+      <w:numFmt w:val="decimal"/>
+      <w:lvlText w:val="%1."/>
+      <w:lvlJc w:val="left"/>
+      <w:pPr>
+        <w:ind w:left="760" w:hanging="360"/>
+      </w:pPr>
+      <w:rPr>
+        <w:rFonts w:hint="default"/>
+      </w:rPr>
+    </w:lvl>
+    <w:lvl w:ilvl="1" w:tplc="04090019" w:tentative="1">
+      <w:start w:val="1"/>
+      <w:numFmt w:val="upperLetter"/>
+      <w:lvlText w:val="%2."/>
+      <w:lvlJc w:val="left"/>
+      <w:pPr>
+        <w:ind w:left="1200" w:hanging="400"/>
+      </w:pPr>
+    </w:lvl>
+    <w:lvl w:ilvl="2" w:tplc="0409001B" w:tentative="1">
+      <w:start w:val="1"/>
+      <w:numFmt w:val="lowerRoman"/>
+      <w:lvlText w:val="%3."/>
+      <w:lvlJc w:val="right"/>
+      <w:pPr>
+        <w:ind w:left="1600" w:hanging="400"/>
+      </w:pPr>
+    </w:lvl>
+    <w:lvl w:ilvl="3" w:tplc="0409000F" w:tentative="1">
+      <w:start w:val="1"/>
+      <w:numFmt w:val="decimal"/>
+      <w:lvlText w:val="%4."/>
+      <w:lvlJc w:val="left"/>
+      <w:pPr>
+        <w:ind w:left="2000" w:hanging="400"/>
+      </w:pPr>
+    </w:lvl>
+    <w:lvl w:ilvl="4" w:tplc="04090019" w:tentative="1">
+      <w:start w:val="1"/>
+      <w:numFmt w:val="upperLetter"/>
+      <w:lvlText w:val="%5."/>
+      <w:lvlJc w:val="left"/>
+      <w:pPr>
+        <w:ind w:left="2400" w:hanging="400"/>
+      </w:pPr>
+    </w:lvl>
+    <w:lvl w:ilvl="5" w:tplc="0409001B" w:tentative="1">
+      <w:start w:val="1"/>
+      <w:numFmt w:val="lowerRoman"/>
+      <w:lvlText w:val="%6."/>
+      <w:lvlJc w:val="right"/>
+      <w:pPr>
+        <w:ind w:left="2800" w:hanging="400"/>
+      </w:pPr>
+    </w:lvl>
+    <w:lvl w:ilvl="6" w:tplc="0409000F" w:tentative="1">
+      <w:start w:val="1"/>
+      <w:numFmt w:val="decimal"/>
+      <w:lvlText w:val="%7."/>
+      <w:lvlJc w:val="left"/>
+      <w:pPr>
+        <w:ind w:left="3200" w:hanging="400"/>
+      </w:pPr>
+    </w:lvl>
+    <w:lvl w:ilvl="7" w:tplc="04090019" w:tentative="1">
+      <w:start w:val="1"/>
+      <w:numFmt w:val="upperLetter"/>
+      <w:lvlText w:val="%8."/>
+      <w:lvlJc w:val="left"/>
+      <w:pPr>
+        <w:ind w:left="3600" w:hanging="400"/>
+      </w:pPr>
+    </w:lvl>
+    <w:lvl w:ilvl="8" w:tplc="0409001B" w:tentative="1">
+      <w:start w:val="1"/>
+      <w:numFmt w:val="lowerRoman"/>
+      <w:lvlText w:val="%9."/>
+      <w:lvlJc w:val="right"/>
+      <w:pPr>
+        <w:ind w:left="4000" w:hanging="400"/>
+      </w:pPr>
+    </w:lvl>
+  </w:abstractNum>
+  <w:abstractNum w:abstractNumId="10">
     <w:nsid w:val="77403696"/>
     <w:multiLevelType w:val="hybridMultilevel"/>
     <w:tmpl w:val="4142CDE6"/>
@@ -2027,7 +3311,7 @@
     <w:abstractNumId w:val="4"/>
   </w:num>
   <w:num w:numId="3">
-    <w:abstractNumId w:val="5"/>
+    <w:abstractNumId w:val="10"/>
   </w:num>
   <w:num w:numId="4">
     <w:abstractNumId w:val="2"/>
@@ -2037,6 +3321,21 @@
   </w:num>
   <w:num w:numId="6">
     <w:abstractNumId w:val="1"/>
+  </w:num>
+  <w:num w:numId="7">
+    <w:abstractNumId w:val="6"/>
+  </w:num>
+  <w:num w:numId="8">
+    <w:abstractNumId w:val="5"/>
+  </w:num>
+  <w:num w:numId="9">
+    <w:abstractNumId w:val="8"/>
+  </w:num>
+  <w:num w:numId="10">
+    <w:abstractNumId w:val="7"/>
+  </w:num>
+  <w:num w:numId="11">
+    <w:abstractNumId w:val="9"/>
   </w:num>
 </w:numbering>
 </file>
@@ -2196,6 +3495,7 @@
   <w:style w:type="paragraph" w:default="1" w:styleId="a">
     <w:name w:val="Normal"/>
     <w:qFormat/>
+    <w:rsid w:val="005C7BEA"/>
     <w:pPr>
       <w:widowControl w:val="0"/>
       <w:wordWrap w:val="0"/>
@@ -2207,6 +3507,7 @@
   <w:style w:type="character" w:default="1" w:styleId="a0">
     <w:name w:val="Default Paragraph Font"/>
     <w:uiPriority w:val="1"/>
+    <w:semiHidden/>
     <w:unhideWhenUsed/>
   </w:style>
   <w:style w:type="table" w:default="1" w:styleId="a1">
@@ -2267,6 +3568,54 @@
       <w:sz w:val="18"/>
       <w:szCs w:val="18"/>
     </w:rPr>
+  </w:style>
+  <w:style w:type="paragraph" w:styleId="a5">
+    <w:name w:val="header"/>
+    <w:basedOn w:val="a"/>
+    <w:link w:val="Char0"/>
+    <w:uiPriority w:val="99"/>
+    <w:semiHidden/>
+    <w:unhideWhenUsed/>
+    <w:rsid w:val="00AE53D3"/>
+    <w:pPr>
+      <w:tabs>
+        <w:tab w:val="center" w:pos="4513"/>
+        <w:tab w:val="right" w:pos="9026"/>
+      </w:tabs>
+      <w:snapToGrid w:val="0"/>
+    </w:pPr>
+  </w:style>
+  <w:style w:type="character" w:customStyle="1" w:styleId="Char0">
+    <w:name w:val="머리글 Char"/>
+    <w:basedOn w:val="a0"/>
+    <w:link w:val="a5"/>
+    <w:uiPriority w:val="99"/>
+    <w:semiHidden/>
+    <w:rsid w:val="00AE53D3"/>
+  </w:style>
+  <w:style w:type="paragraph" w:styleId="a6">
+    <w:name w:val="footer"/>
+    <w:basedOn w:val="a"/>
+    <w:link w:val="Char1"/>
+    <w:uiPriority w:val="99"/>
+    <w:semiHidden/>
+    <w:unhideWhenUsed/>
+    <w:rsid w:val="00AE53D3"/>
+    <w:pPr>
+      <w:tabs>
+        <w:tab w:val="center" w:pos="4513"/>
+        <w:tab w:val="right" w:pos="9026"/>
+      </w:tabs>
+      <w:snapToGrid w:val="0"/>
+    </w:pPr>
+  </w:style>
+  <w:style w:type="character" w:customStyle="1" w:styleId="Char1">
+    <w:name w:val="바닥글 Char"/>
+    <w:basedOn w:val="a0"/>
+    <w:link w:val="a6"/>
+    <w:uiPriority w:val="99"/>
+    <w:semiHidden/>
+    <w:rsid w:val="00AE53D3"/>
   </w:style>
 </w:styles>
 </file>

</xml_diff>